<commit_message>
we need to complete the report.
</commit_message>
<xml_diff>
--- a/Phase 2.docx
+++ b/Phase 2.docx
@@ -1,6 +1,6 @@
 
 <file path=word/document.xml><?xml version="1.0" encoding="utf-8"?>
-<w:document xmlns:wpc="http://schemas.microsoft.com/office/word/2010/wordprocessingCanvas" xmlns:cx="http://schemas.microsoft.com/office/drawing/2014/chartex" xmlns:cx1="http://schemas.microsoft.com/office/drawing/2015/9/8/chartex" xmlns:mc="http://schemas.openxmlformats.org/markup-compatibility/2006" xmlns:o="urn:schemas-microsoft-com:office:office" xmlns:r="http://schemas.openxmlformats.org/officeDocument/2006/relationships" xmlns:m="http://schemas.openxmlformats.org/officeDocument/2006/math" xmlns:v="urn:schemas-microsoft-com:vml" xmlns:wp14="http://schemas.microsoft.com/office/word/2010/wordprocessingDrawing" xmlns:wp="http://schemas.openxmlformats.org/drawingml/2006/wordprocessingDrawing" xmlns:w10="urn:schemas-microsoft-com:office:word" xmlns:w="http://schemas.openxmlformats.org/wordprocessingml/2006/main" xmlns:w14="http://schemas.microsoft.com/office/word/2010/wordml" xmlns:w15="http://schemas.microsoft.com/office/word/2012/wordml" xmlns:w16se="http://schemas.microsoft.com/office/word/2015/wordml/symex" xmlns:wpg="http://schemas.microsoft.com/office/word/2010/wordprocessingGroup" xmlns:wpi="http://schemas.microsoft.com/office/word/2010/wordprocessingInk" xmlns:wne="http://schemas.microsoft.com/office/word/2006/wordml" xmlns:wps="http://schemas.microsoft.com/office/word/2010/wordprocessingShape" mc:Ignorable="w14 w15 w16se wp14">
+<w:document xmlns:wpc="http://schemas.microsoft.com/office/word/2010/wordprocessingCanvas" xmlns:cx="http://schemas.microsoft.com/office/drawing/2014/chartex" xmlns:cx1="http://schemas.microsoft.com/office/drawing/2015/9/8/chartex" xmlns:cx2="http://schemas.microsoft.com/office/drawing/2015/10/21/chartex" xmlns:cx3="http://schemas.microsoft.com/office/drawing/2016/5/9/chartex" xmlns:cx4="http://schemas.microsoft.com/office/drawing/2016/5/10/chartex" xmlns:cx5="http://schemas.microsoft.com/office/drawing/2016/5/11/chartex" xmlns:cx6="http://schemas.microsoft.com/office/drawing/2016/5/12/chartex" xmlns:cx7="http://schemas.microsoft.com/office/drawing/2016/5/13/chartex" xmlns:cx8="http://schemas.microsoft.com/office/drawing/2016/5/14/chartex" xmlns:mc="http://schemas.openxmlformats.org/markup-compatibility/2006" xmlns:aink="http://schemas.microsoft.com/office/drawing/2016/ink" xmlns:am3d="http://schemas.microsoft.com/office/drawing/2017/model3d" xmlns:o="urn:schemas-microsoft-com:office:office" xmlns:r="http://schemas.openxmlformats.org/officeDocument/2006/relationships" xmlns:m="http://schemas.openxmlformats.org/officeDocument/2006/math" xmlns:v="urn:schemas-microsoft-com:vml" xmlns:wp14="http://schemas.microsoft.com/office/word/2010/wordprocessingDrawing" xmlns:wp="http://schemas.openxmlformats.org/drawingml/2006/wordprocessingDrawing" xmlns:w10="urn:schemas-microsoft-com:office:word" xmlns:w="http://schemas.openxmlformats.org/wordprocessingml/2006/main" xmlns:w14="http://schemas.microsoft.com/office/word/2010/wordml" xmlns:w15="http://schemas.microsoft.com/office/word/2012/wordml" xmlns:w16cid="http://schemas.microsoft.com/office/word/2016/wordml/cid" xmlns:w16se="http://schemas.microsoft.com/office/word/2015/wordml/symex" xmlns:wpg="http://schemas.microsoft.com/office/word/2010/wordprocessingGroup" xmlns:wpi="http://schemas.microsoft.com/office/word/2010/wordprocessingInk" xmlns:wne="http://schemas.microsoft.com/office/word/2006/wordml" xmlns:wps="http://schemas.microsoft.com/office/word/2010/wordprocessingShape" mc:Ignorable="w14 w15 w16se w16cid wp14">
   <w:body>
     <w:p>
       <w:pPr>
@@ -55,7 +55,6 @@
         <w:t>/2020</w:t>
       </w:r>
     </w:p>
-    <w:p/>
     <w:p>
       <w:pPr>
         <w:rPr>
@@ -93,13 +92,6 @@
           <w:szCs w:val="22"/>
         </w:rPr>
         <w:t>Syntactic Term</w:t>
-      </w:r>
-      <w:r>
-        <w:rPr>
-          <w:sz w:val="32"/>
-          <w:szCs w:val="22"/>
-        </w:rPr>
-        <w:br/>
       </w:r>
     </w:p>
     <w:p>
@@ -233,13 +225,6 @@
         </w:rPr>
         <w:t>Production term</w:t>
       </w:r>
-      <w:r>
-        <w:rPr>
-          <w:sz w:val="32"/>
-          <w:szCs w:val="22"/>
-        </w:rPr>
-        <w:br/>
-      </w:r>
     </w:p>
     <w:p>
       <w:pPr>
@@ -275,7 +260,21 @@
           <w:sz w:val="22"/>
           <w:szCs w:val="22"/>
         </w:rPr>
-        <w:t xml:space="preserve"> and it consists of:</w:t>
+        <w:t xml:space="preserve"> and it consists</w:t>
+      </w:r>
+      <w:r>
+        <w:rPr>
+          <w:sz w:val="22"/>
+          <w:szCs w:val="22"/>
+        </w:rPr>
+        <w:t xml:space="preserve"> </w:t>
+      </w:r>
+      <w:r>
+        <w:rPr>
+          <w:sz w:val="22"/>
+          <w:szCs w:val="22"/>
+        </w:rPr>
+        <w:t>of:</w:t>
       </w:r>
     </w:p>
     <w:p>
@@ -326,13 +325,6 @@
           <w:szCs w:val="22"/>
         </w:rPr>
         <w:t>Production Rule</w:t>
-      </w:r>
-      <w:r>
-        <w:rPr>
-          <w:sz w:val="32"/>
-          <w:szCs w:val="22"/>
-        </w:rPr>
-        <w:br/>
       </w:r>
     </w:p>
     <w:p>
@@ -415,48 +407,6 @@
     </w:p>
     <w:p>
       <w:pPr>
-        <w:pStyle w:val="ListBullet"/>
-        <w:numPr>
-          <w:ilvl w:val="0"/>
-          <w:numId w:val="0"/>
-        </w:numPr>
-        <w:ind w:left="432" w:hanging="288"/>
-        <w:rPr>
-          <w:sz w:val="22"/>
-          <w:szCs w:val="22"/>
-        </w:rPr>
-      </w:pPr>
-    </w:p>
-    <w:p>
-      <w:pPr>
-        <w:pStyle w:val="ListBullet"/>
-        <w:numPr>
-          <w:ilvl w:val="0"/>
-          <w:numId w:val="0"/>
-        </w:numPr>
-        <w:ind w:left="432" w:hanging="288"/>
-        <w:rPr>
-          <w:sz w:val="22"/>
-          <w:szCs w:val="22"/>
-        </w:rPr>
-      </w:pPr>
-    </w:p>
-    <w:p>
-      <w:pPr>
-        <w:pStyle w:val="ListBullet"/>
-        <w:numPr>
-          <w:ilvl w:val="0"/>
-          <w:numId w:val="0"/>
-        </w:numPr>
-        <w:ind w:left="432" w:hanging="288"/>
-        <w:rPr>
-          <w:sz w:val="22"/>
-          <w:szCs w:val="22"/>
-        </w:rPr>
-      </w:pPr>
-    </w:p>
-    <w:p>
-      <w:pPr>
         <w:pStyle w:val="Heading2"/>
         <w:rPr>
           <w:sz w:val="32"/>
@@ -468,7 +418,6 @@
           <w:sz w:val="32"/>
           <w:szCs w:val="22"/>
         </w:rPr>
-        <w:lastRenderedPageBreak/>
         <w:t>Parsing Table</w:t>
       </w:r>
     </w:p>
@@ -598,8 +547,6 @@
         </w:rPr>
         <w:t>unordered set of strings which contains the terminals of the follow set.</w:t>
       </w:r>
-      <w:bookmarkStart w:id="0" w:name="_GoBack"/>
-      <w:bookmarkEnd w:id="0"/>
     </w:p>
     <w:p>
       <w:pPr>
@@ -676,20 +623,6 @@
     </w:p>
     <w:p>
       <w:pPr>
-        <w:pStyle w:val="ListBullet"/>
-        <w:numPr>
-          <w:ilvl w:val="0"/>
-          <w:numId w:val="0"/>
-        </w:numPr>
-        <w:ind w:left="288"/>
-        <w:rPr>
-          <w:sz w:val="22"/>
-          <w:szCs w:val="22"/>
-        </w:rPr>
-      </w:pPr>
-    </w:p>
-    <w:p>
-      <w:pPr>
         <w:pStyle w:val="Heading2"/>
         <w:rPr>
           <w:sz w:val="32"/>
@@ -701,6 +634,7 @@
           <w:sz w:val="32"/>
           <w:szCs w:val="22"/>
         </w:rPr>
+        <w:lastRenderedPageBreak/>
         <w:t xml:space="preserve">We defined the following helping </w:t>
       </w:r>
       <w:proofErr w:type="spellStart"/>
@@ -718,29 +652,6 @@
           <w:szCs w:val="22"/>
         </w:rPr>
         <w:t>:</w:t>
-      </w:r>
-      <w:r>
-        <w:rPr>
-          <w:sz w:val="32"/>
-          <w:szCs w:val="22"/>
-        </w:rPr>
-        <w:t xml:space="preserve"> </w:t>
-      </w:r>
-      <w:r>
-        <w:rPr>
-          <w:sz w:val="32"/>
-          <w:szCs w:val="22"/>
-          <w:highlight w:val="green"/>
-        </w:rPr>
-        <w:sym w:font="Wingdings" w:char="F0DF"/>
-      </w:r>
-      <w:r>
-        <w:rPr>
-          <w:sz w:val="32"/>
-          <w:szCs w:val="22"/>
-          <w:highlight w:val="green"/>
-        </w:rPr>
-        <w:t xml:space="preserve"> need to update</w:t>
       </w:r>
     </w:p>
     <w:p>
@@ -774,129 +685,79 @@
         <w:rPr>
           <w:rFonts w:ascii="Consolas" w:eastAsia="Times New Roman" w:hAnsi="Consolas" w:cs="Courier New"/>
           <w:color w:val="000000"/>
-          <w:sz w:val="20"/>
-          <w:szCs w:val="20"/>
+          <w:sz w:val="32"/>
+          <w:szCs w:val="32"/>
           <w:lang w:eastAsia="en-US"/>
         </w:rPr>
       </w:pPr>
       <w:proofErr w:type="spellStart"/>
       <w:r>
         <w:rPr>
-          <w:rFonts w:ascii="Consolas" w:eastAsia="Times New Roman" w:hAnsi="Consolas" w:cs="Courier New"/>
+          <w:rFonts w:eastAsia="Times New Roman" w:cs="Courier New"/>
           <w:color w:val="008080"/>
-          <w:sz w:val="20"/>
-          <w:szCs w:val="20"/>
+          <w:sz w:val="28"/>
+          <w:szCs w:val="28"/>
           <w:lang w:eastAsia="en-US"/>
         </w:rPr>
-        <w:t>LexicalType</w:t>
+        <w:t>ProductionTermType</w:t>
       </w:r>
       <w:proofErr w:type="spellEnd"/>
       <w:r>
         <w:rPr>
-          <w:rFonts w:ascii="Consolas" w:eastAsia="Times New Roman" w:hAnsi="Consolas" w:cs="Courier New"/>
+          <w:rFonts w:eastAsia="Times New Roman" w:cs="Courier New"/>
           <w:color w:val="000000"/>
-          <w:sz w:val="20"/>
-          <w:szCs w:val="20"/>
+          <w:sz w:val="28"/>
+          <w:szCs w:val="28"/>
           <w:lang w:eastAsia="en-US"/>
         </w:rPr>
         <w:t xml:space="preserve">: </w:t>
       </w:r>
-      <w:proofErr w:type="spellStart"/>
       <w:r>
         <w:rPr>
-          <w:rFonts w:ascii="Consolas" w:eastAsia="Times New Roman" w:hAnsi="Consolas" w:cs="Courier New"/>
+          <w:rFonts w:eastAsia="Times New Roman" w:cs="Courier New"/>
           <w:b/>
           <w:bCs/>
           <w:i/>
           <w:iCs/>
           <w:color w:val="660E7A"/>
-          <w:sz w:val="20"/>
-          <w:szCs w:val="20"/>
+          <w:sz w:val="28"/>
+          <w:szCs w:val="28"/>
           <w:lang w:eastAsia="en-US"/>
         </w:rPr>
-        <w:t>RegularExpression</w:t>
+        <w:t>Terminal</w:t>
       </w:r>
-      <w:proofErr w:type="spellEnd"/>
       <w:r>
         <w:rPr>
-          <w:rFonts w:ascii="Consolas" w:eastAsia="Times New Roman" w:hAnsi="Consolas" w:cs="Courier New"/>
+          <w:rFonts w:eastAsia="Times New Roman" w:cs="Courier New"/>
           <w:color w:val="000000"/>
-          <w:sz w:val="20"/>
-          <w:szCs w:val="20"/>
+          <w:sz w:val="28"/>
+          <w:szCs w:val="28"/>
           <w:lang w:eastAsia="en-US"/>
         </w:rPr>
         <w:t xml:space="preserve">, </w:t>
       </w:r>
+      <w:proofErr w:type="spellStart"/>
       <w:r>
         <w:rPr>
-          <w:rFonts w:ascii="Consolas" w:eastAsia="Times New Roman" w:hAnsi="Consolas" w:cs="Courier New"/>
+          <w:rFonts w:eastAsia="Times New Roman" w:cs="Courier New"/>
           <w:b/>
           <w:bCs/>
           <w:i/>
           <w:iCs/>
           <w:color w:val="660E7A"/>
-          <w:sz w:val="20"/>
-          <w:szCs w:val="20"/>
+          <w:sz w:val="28"/>
+          <w:szCs w:val="28"/>
           <w:lang w:eastAsia="en-US"/>
         </w:rPr>
-        <w:t>Keyword</w:t>
-      </w:r>
-      <w:r>
-        <w:rPr>
-          <w:rFonts w:ascii="Consolas" w:eastAsia="Times New Roman" w:hAnsi="Consolas" w:cs="Courier New"/>
-          <w:color w:val="000000"/>
-          <w:sz w:val="20"/>
-          <w:szCs w:val="20"/>
-          <w:lang w:eastAsia="en-US"/>
-        </w:rPr>
-        <w:t xml:space="preserve">, </w:t>
-      </w:r>
-      <w:r>
-        <w:rPr>
-          <w:rFonts w:ascii="Consolas" w:eastAsia="Times New Roman" w:hAnsi="Consolas" w:cs="Courier New"/>
-          <w:b/>
-          <w:bCs/>
-          <w:i/>
-          <w:iCs/>
-          <w:color w:val="660E7A"/>
-          <w:sz w:val="20"/>
-          <w:szCs w:val="20"/>
-          <w:lang w:eastAsia="en-US"/>
-        </w:rPr>
-        <w:t>Punctuation,</w:t>
-      </w:r>
-      <w:r>
-        <w:rPr>
-          <w:rFonts w:ascii="Consolas" w:eastAsia="Times New Roman" w:hAnsi="Consolas" w:cs="Courier New"/>
-          <w:color w:val="000000"/>
-          <w:sz w:val="20"/>
-          <w:szCs w:val="20"/>
-          <w:lang w:eastAsia="en-US"/>
-        </w:rPr>
-        <w:t xml:space="preserve"> </w:t>
-      </w:r>
-      <w:proofErr w:type="spellStart"/>
-      <w:r>
-        <w:rPr>
-          <w:rFonts w:ascii="Consolas" w:eastAsia="Times New Roman" w:hAnsi="Consolas" w:cs="Courier New"/>
-          <w:b/>
-          <w:bCs/>
-          <w:i/>
-          <w:iCs/>
-          <w:color w:val="660E7A"/>
-          <w:sz w:val="20"/>
-          <w:szCs w:val="20"/>
-          <w:lang w:eastAsia="en-US"/>
-        </w:rPr>
-        <w:t>RegularDefinition</w:t>
+        <w:t>NonTerminal</w:t>
       </w:r>
       <w:proofErr w:type="spellEnd"/>
       <w:r>
         <w:rPr>
-          <w:rFonts w:ascii="Consolas" w:eastAsia="Times New Roman" w:hAnsi="Consolas" w:cs="Courier New"/>
+          <w:rFonts w:eastAsia="Times New Roman" w:cs="Courier New"/>
           <w:color w:val="000000"/>
-          <w:sz w:val="20"/>
-          <w:szCs w:val="20"/>
+          <w:sz w:val="28"/>
+          <w:szCs w:val="28"/>
           <w:lang w:eastAsia="en-US"/>
         </w:rPr>
         <w:t>.</w:t>
@@ -905,10 +766,6 @@
     <w:p>
       <w:pPr>
         <w:pStyle w:val="ListParagraph"/>
-        <w:numPr>
-          <w:ilvl w:val="0"/>
-          <w:numId w:val="29"/>
-        </w:numPr>
         <w:shd w:val="clear" w:color="auto" w:fill="FFFFFF"/>
         <w:tabs>
           <w:tab w:val="left" w:pos="916"/>
@@ -938,150 +795,6 @@
           <w:lang w:eastAsia="en-US"/>
         </w:rPr>
       </w:pPr>
-      <w:proofErr w:type="spellStart"/>
-      <w:r>
-        <w:rPr>
-          <w:rFonts w:ascii="Consolas" w:eastAsia="Times New Roman" w:hAnsi="Consolas" w:cs="Courier New"/>
-          <w:color w:val="008080"/>
-          <w:sz w:val="20"/>
-          <w:szCs w:val="20"/>
-          <w:lang w:eastAsia="en-US"/>
-        </w:rPr>
-        <w:t>LexicalTermType</w:t>
-      </w:r>
-      <w:proofErr w:type="spellEnd"/>
-      <w:r>
-        <w:rPr>
-          <w:rFonts w:ascii="Consolas" w:eastAsia="Times New Roman" w:hAnsi="Consolas" w:cs="Courier New"/>
-          <w:color w:val="008080"/>
-          <w:sz w:val="20"/>
-          <w:szCs w:val="20"/>
-          <w:lang w:eastAsia="en-US"/>
-        </w:rPr>
-        <w:t xml:space="preserve">: </w:t>
-      </w:r>
-      <w:r>
-        <w:rPr>
-          <w:rFonts w:ascii="Consolas" w:eastAsia="Times New Roman" w:hAnsi="Consolas" w:cs="Courier New"/>
-          <w:b/>
-          <w:bCs/>
-          <w:i/>
-          <w:iCs/>
-          <w:color w:val="660E7A"/>
-          <w:sz w:val="20"/>
-          <w:szCs w:val="20"/>
-          <w:lang w:eastAsia="en-US"/>
-        </w:rPr>
-        <w:t>Operation</w:t>
-      </w:r>
-      <w:r>
-        <w:rPr>
-          <w:rFonts w:ascii="Consolas" w:eastAsia="Times New Roman" w:hAnsi="Consolas" w:cs="Courier New"/>
-          <w:color w:val="000000"/>
-          <w:sz w:val="20"/>
-          <w:szCs w:val="20"/>
-          <w:lang w:eastAsia="en-US"/>
-        </w:rPr>
-        <w:t xml:space="preserve">, </w:t>
-      </w:r>
-      <w:proofErr w:type="spellStart"/>
-      <w:r>
-        <w:rPr>
-          <w:rFonts w:ascii="Consolas" w:eastAsia="Times New Roman" w:hAnsi="Consolas" w:cs="Courier New"/>
-          <w:b/>
-          <w:bCs/>
-          <w:i/>
-          <w:iCs/>
-          <w:color w:val="660E7A"/>
-          <w:sz w:val="20"/>
-          <w:szCs w:val="20"/>
-          <w:lang w:eastAsia="en-US"/>
-        </w:rPr>
-        <w:t>CharGroup</w:t>
-      </w:r>
-      <w:proofErr w:type="spellEnd"/>
-      <w:r>
-        <w:rPr>
-          <w:rFonts w:ascii="Consolas" w:eastAsia="Times New Roman" w:hAnsi="Consolas" w:cs="Courier New"/>
-          <w:color w:val="000000"/>
-          <w:sz w:val="20"/>
-          <w:szCs w:val="20"/>
-          <w:lang w:eastAsia="en-US"/>
-        </w:rPr>
-        <w:t xml:space="preserve">, </w:t>
-      </w:r>
-      <w:r>
-        <w:rPr>
-          <w:rFonts w:ascii="Consolas" w:eastAsia="Times New Roman" w:hAnsi="Consolas" w:cs="Courier New"/>
-          <w:b/>
-          <w:bCs/>
-          <w:i/>
-          <w:iCs/>
-          <w:color w:val="660E7A"/>
-          <w:sz w:val="20"/>
-          <w:szCs w:val="20"/>
-          <w:lang w:eastAsia="en-US"/>
-        </w:rPr>
-        <w:t>WORD</w:t>
-      </w:r>
-      <w:r>
-        <w:rPr>
-          <w:rFonts w:ascii="Consolas" w:eastAsia="Times New Roman" w:hAnsi="Consolas" w:cs="Courier New"/>
-          <w:color w:val="000000"/>
-          <w:sz w:val="20"/>
-          <w:szCs w:val="20"/>
-          <w:lang w:eastAsia="en-US"/>
-        </w:rPr>
-        <w:t xml:space="preserve">, </w:t>
-      </w:r>
-      <w:r>
-        <w:rPr>
-          <w:rFonts w:ascii="Consolas" w:eastAsia="Times New Roman" w:hAnsi="Consolas" w:cs="Courier New"/>
-          <w:b/>
-          <w:bCs/>
-          <w:i/>
-          <w:iCs/>
-          <w:color w:val="660E7A"/>
-          <w:sz w:val="20"/>
-          <w:szCs w:val="20"/>
-          <w:lang w:eastAsia="en-US"/>
-        </w:rPr>
-        <w:t>parenthesis</w:t>
-      </w:r>
-      <w:r>
-        <w:rPr>
-          <w:rFonts w:ascii="Consolas" w:eastAsia="Times New Roman" w:hAnsi="Consolas" w:cs="Courier New"/>
-          <w:color w:val="000000"/>
-          <w:sz w:val="20"/>
-          <w:szCs w:val="20"/>
-          <w:lang w:eastAsia="en-US"/>
-        </w:rPr>
-        <w:t xml:space="preserve">, </w:t>
-      </w:r>
-      <w:r>
-        <w:rPr>
-          <w:rFonts w:ascii="Consolas" w:eastAsia="Times New Roman" w:hAnsi="Consolas" w:cs="Courier New"/>
-          <w:b/>
-          <w:bCs/>
-          <w:i/>
-          <w:iCs/>
-          <w:color w:val="660E7A"/>
-          <w:sz w:val="20"/>
-          <w:szCs w:val="20"/>
-          <w:lang w:eastAsia="en-US"/>
-        </w:rPr>
-        <w:t>EPSILON</w:t>
-      </w:r>
-      <w:r>
-        <w:rPr>
-          <w:rFonts w:ascii="Consolas" w:eastAsia="Times New Roman" w:hAnsi="Consolas" w:cs="Courier New"/>
-          <w:color w:val="000000"/>
-          <w:sz w:val="20"/>
-          <w:szCs w:val="20"/>
-          <w:lang w:eastAsia="en-US"/>
-        </w:rPr>
-        <w:t>.</w:t>
-      </w:r>
     </w:p>
     <w:p>
       <w:pPr>
@@ -1684,7 +1397,7 @@
                     </wp:inline>
                   </w:drawing>
                 </mc:Choice>
-                <mc:Fallback xmlns:w16cid="http://schemas.microsoft.com/office/word/2016/wordml/cid" xmlns:am3d="http://schemas.microsoft.com/office/drawing/2017/model3d" xmlns:aink="http://schemas.microsoft.com/office/drawing/2016/ink" xmlns:cx8="http://schemas.microsoft.com/office/drawing/2016/5/14/chartex" xmlns:cx7="http://schemas.microsoft.com/office/drawing/2016/5/13/chartex" xmlns:cx6="http://schemas.microsoft.com/office/drawing/2016/5/12/chartex" xmlns:cx5="http://schemas.microsoft.com/office/drawing/2016/5/11/chartex" xmlns:cx4="http://schemas.microsoft.com/office/drawing/2016/5/10/chartex" xmlns:cx3="http://schemas.microsoft.com/office/drawing/2016/5/9/chartex" xmlns:cx2="http://schemas.microsoft.com/office/drawing/2015/10/21/chartex">
+                <mc:Fallback>
                   <w:pict>
                     <v:group w14:anchorId="75790CE9" id="Group 5" o:spid="_x0000_s1026" alt="Tip icon" style="width:11.15pt;height:11.15pt;mso-position-horizontal-relative:char;mso-position-vertical-relative:line" coordsize="141605,141605" o:gfxdata="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">
                       <v:rect id="Rectangle 63" o:spid="_x0000_s1027" alt="Blue rectangle" style="position:absolute;width:141605;height:141605;visibility:visible;mso-wrap-style:square;v-text-anchor:top" o:gfxdata="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" fillcolor="#2e74b5 [2404]" stroked="f" strokeweight="0"/>
@@ -2573,7 +2286,7 @@
                     </wp:inline>
                   </w:drawing>
                 </mc:Choice>
-                <mc:Fallback xmlns:w16cid="http://schemas.microsoft.com/office/word/2016/wordml/cid" xmlns:am3d="http://schemas.microsoft.com/office/drawing/2017/model3d" xmlns:aink="http://schemas.microsoft.com/office/drawing/2016/ink" xmlns:cx8="http://schemas.microsoft.com/office/drawing/2016/5/14/chartex" xmlns:cx7="http://schemas.microsoft.com/office/drawing/2016/5/13/chartex" xmlns:cx6="http://schemas.microsoft.com/office/drawing/2016/5/12/chartex" xmlns:cx5="http://schemas.microsoft.com/office/drawing/2016/5/11/chartex" xmlns:cx4="http://schemas.microsoft.com/office/drawing/2016/5/10/chartex" xmlns:cx3="http://schemas.microsoft.com/office/drawing/2016/5/9/chartex" xmlns:cx2="http://schemas.microsoft.com/office/drawing/2015/10/21/chartex">
+                <mc:Fallback>
                   <w:pict>
                     <v:group w14:anchorId="1C10E135" id="Group 5" o:spid="_x0000_s1026" alt="Tip icon" style="width:11.15pt;height:11.15pt;mso-position-horizontal-relative:char;mso-position-vertical-relative:line" coordsize="141605,141605" o:gfxdata="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">
                       <v:rect id="Rectangle 66" o:spid="_x0000_s1027" alt="Blue rectangle" style="position:absolute;width:141605;height:141605;visibility:visible;mso-wrap-style:square;v-text-anchor:top" o:gfxdata="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" fillcolor="#2e74b5 [2404]" stroked="f" strokeweight="0"/>
@@ -2628,7 +2341,6 @@
                 <w:sz w:val="20"/>
                 <w:szCs w:val="22"/>
               </w:rPr>
-              <w:lastRenderedPageBreak/>
               <w:t>Loop on all productions for this term</w:t>
             </w:r>
           </w:p>
@@ -2719,15 +2431,13 @@
               <w:br/>
               <w:t xml:space="preserve">- term is non-terminal: add the first of this term to the result set, if it still didn’t computed then we call </w:t>
             </w:r>
-            <w:proofErr w:type="spellStart"/>
             <w:r>
               <w:rPr>
                 <w:sz w:val="20"/>
                 <w:szCs w:val="22"/>
               </w:rPr>
-              <w:t>recusivly</w:t>
-            </w:r>
-            <w:proofErr w:type="spellEnd"/>
+              <w:t>recursively</w:t>
+            </w:r>
             <w:r>
               <w:rPr>
                 <w:sz w:val="20"/>
@@ -2756,15 +2466,13 @@
               </w:rPr>
               <w:t>If there is an epsilon in the first of the first non-</w:t>
             </w:r>
-            <w:proofErr w:type="gramStart"/>
             <w:r>
               <w:rPr>
                 <w:sz w:val="20"/>
                 <w:szCs w:val="22"/>
               </w:rPr>
-              <w:t>terminal</w:t>
-            </w:r>
-            <w:proofErr w:type="gramEnd"/>
+              <w:t>terminal,</w:t>
+            </w:r>
             <w:r>
               <w:rPr>
                 <w:sz w:val="20"/>
@@ -2809,6 +2517,7 @@
               <w:rPr>
                 <w:szCs w:val="22"/>
               </w:rPr>
+              <w:lastRenderedPageBreak/>
               <w:br/>
             </w:r>
             <w:r>
@@ -3438,23 +3147,13 @@
               <w:br/>
               <w:t xml:space="preserve">            </w:t>
             </w:r>
-            <w:proofErr w:type="spellStart"/>
-            <w:r>
-              <w:rPr>
-                <w:rFonts w:ascii="JetBrains Mono" w:eastAsia="Times New Roman" w:hAnsi="JetBrains Mono" w:cs="Courier New"/>
-                <w:color w:val="CC7832"/>
-                <w:lang w:eastAsia="en-US"/>
-              </w:rPr>
-              <w:t>int</w:t>
-            </w:r>
-            <w:proofErr w:type="spellEnd"/>
-            <w:r>
-              <w:rPr>
-                <w:rFonts w:ascii="JetBrains Mono" w:eastAsia="Times New Roman" w:hAnsi="JetBrains Mono" w:cs="Courier New"/>
-                <w:color w:val="CC7832"/>
-                <w:lang w:eastAsia="en-US"/>
-              </w:rPr>
-              <w:t xml:space="preserve"> </w:t>
+            <w:r>
+              <w:rPr>
+                <w:rFonts w:ascii="JetBrains Mono" w:eastAsia="Times New Roman" w:hAnsi="JetBrains Mono" w:cs="Courier New"/>
+                <w:color w:val="CC7832"/>
+                <w:lang w:eastAsia="en-US"/>
+              </w:rPr>
+              <w:t xml:space="preserve">int </w:t>
             </w:r>
             <w:r>
               <w:rPr>
@@ -3823,7 +3522,6 @@
               </w:rPr>
               <w:t>&lt;</w:t>
             </w:r>
-            <w:proofErr w:type="spellStart"/>
             <w:r>
               <w:rPr>
                 <w:rFonts w:ascii="JetBrains Mono" w:eastAsia="Times New Roman" w:hAnsi="JetBrains Mono" w:cs="Courier New"/>
@@ -3832,7 +3530,6 @@
               </w:rPr>
               <w:t>std</w:t>
             </w:r>
-            <w:proofErr w:type="spellEnd"/>
             <w:r>
               <w:rPr>
                 <w:rFonts w:ascii="JetBrains Mono" w:eastAsia="Times New Roman" w:hAnsi="JetBrains Mono" w:cs="Courier New"/>
@@ -3855,25 +3552,7 @@
                 <w:color w:val="CC7832"/>
                 <w:lang w:eastAsia="en-US"/>
               </w:rPr>
-              <w:t xml:space="preserve">, </w:t>
-            </w:r>
-            <w:proofErr w:type="spellStart"/>
-            <w:r>
-              <w:rPr>
-                <w:rFonts w:ascii="JetBrains Mono" w:eastAsia="Times New Roman" w:hAnsi="JetBrains Mono" w:cs="Courier New"/>
-                <w:color w:val="CC7832"/>
-                <w:lang w:eastAsia="en-US"/>
-              </w:rPr>
-              <w:t>struct</w:t>
-            </w:r>
-            <w:proofErr w:type="spellEnd"/>
-            <w:r>
-              <w:rPr>
-                <w:rFonts w:ascii="JetBrains Mono" w:eastAsia="Times New Roman" w:hAnsi="JetBrains Mono" w:cs="Courier New"/>
-                <w:color w:val="CC7832"/>
-                <w:lang w:eastAsia="en-US"/>
-              </w:rPr>
-              <w:t xml:space="preserve"> </w:t>
+              <w:t xml:space="preserve">, struct </w:t>
             </w:r>
             <w:proofErr w:type="spellStart"/>
             <w:r>
@@ -3954,7 +3633,6 @@
               </w:rPr>
               <w:t>&lt;</w:t>
             </w:r>
-            <w:proofErr w:type="spellStart"/>
             <w:r>
               <w:rPr>
                 <w:rFonts w:ascii="JetBrains Mono" w:eastAsia="Times New Roman" w:hAnsi="JetBrains Mono" w:cs="Courier New"/>
@@ -3963,7 +3641,6 @@
               </w:rPr>
               <w:t>std</w:t>
             </w:r>
-            <w:proofErr w:type="spellEnd"/>
             <w:r>
               <w:rPr>
                 <w:rFonts w:ascii="JetBrains Mono" w:eastAsia="Times New Roman" w:hAnsi="JetBrains Mono" w:cs="Courier New"/>
@@ -3986,25 +3663,7 @@
                 <w:color w:val="CC7832"/>
                 <w:lang w:eastAsia="en-US"/>
               </w:rPr>
-              <w:t xml:space="preserve">, </w:t>
-            </w:r>
-            <w:proofErr w:type="spellStart"/>
-            <w:r>
-              <w:rPr>
-                <w:rFonts w:ascii="JetBrains Mono" w:eastAsia="Times New Roman" w:hAnsi="JetBrains Mono" w:cs="Courier New"/>
-                <w:color w:val="CC7832"/>
-                <w:lang w:eastAsia="en-US"/>
-              </w:rPr>
-              <w:t>struct</w:t>
-            </w:r>
-            <w:proofErr w:type="spellEnd"/>
-            <w:r>
-              <w:rPr>
-                <w:rFonts w:ascii="JetBrains Mono" w:eastAsia="Times New Roman" w:hAnsi="JetBrains Mono" w:cs="Courier New"/>
-                <w:color w:val="CC7832"/>
-                <w:lang w:eastAsia="en-US"/>
-              </w:rPr>
-              <w:t xml:space="preserve"> </w:t>
+              <w:t xml:space="preserve">, struct </w:t>
             </w:r>
             <w:proofErr w:type="spellStart"/>
             <w:r>
@@ -4211,7 +3870,6 @@
               </w:rPr>
               <w:t>&lt;</w:t>
             </w:r>
-            <w:proofErr w:type="spellStart"/>
             <w:r>
               <w:rPr>
                 <w:rFonts w:ascii="JetBrains Mono" w:eastAsia="Times New Roman" w:hAnsi="JetBrains Mono" w:cs="Courier New"/>
@@ -4220,7 +3878,6 @@
               </w:rPr>
               <w:t>std</w:t>
             </w:r>
-            <w:proofErr w:type="spellEnd"/>
             <w:r>
               <w:rPr>
                 <w:rFonts w:ascii="JetBrains Mono" w:eastAsia="Times New Roman" w:hAnsi="JetBrains Mono" w:cs="Courier New"/>
@@ -4243,25 +3900,7 @@
                 <w:color w:val="CC7832"/>
                 <w:lang w:eastAsia="en-US"/>
               </w:rPr>
-              <w:t xml:space="preserve">, </w:t>
-            </w:r>
-            <w:proofErr w:type="spellStart"/>
-            <w:r>
-              <w:rPr>
-                <w:rFonts w:ascii="JetBrains Mono" w:eastAsia="Times New Roman" w:hAnsi="JetBrains Mono" w:cs="Courier New"/>
-                <w:color w:val="CC7832"/>
-                <w:lang w:eastAsia="en-US"/>
-              </w:rPr>
-              <w:t>struct</w:t>
-            </w:r>
-            <w:proofErr w:type="spellEnd"/>
-            <w:r>
-              <w:rPr>
-                <w:rFonts w:ascii="JetBrains Mono" w:eastAsia="Times New Roman" w:hAnsi="JetBrains Mono" w:cs="Courier New"/>
-                <w:color w:val="CC7832"/>
-                <w:lang w:eastAsia="en-US"/>
-              </w:rPr>
-              <w:t xml:space="preserve"> </w:t>
+              <w:t xml:space="preserve">, struct </w:t>
             </w:r>
             <w:proofErr w:type="spellStart"/>
             <w:r>
@@ -4817,7 +4456,6 @@
               </w:rPr>
               <w:t>&lt;</w:t>
             </w:r>
-            <w:proofErr w:type="spellStart"/>
             <w:r>
               <w:rPr>
                 <w:rFonts w:ascii="JetBrains Mono" w:eastAsia="Times New Roman" w:hAnsi="JetBrains Mono" w:cs="Courier New"/>
@@ -4826,7 +4464,6 @@
               </w:rPr>
               <w:t>std</w:t>
             </w:r>
-            <w:proofErr w:type="spellEnd"/>
             <w:r>
               <w:rPr>
                 <w:rFonts w:ascii="JetBrains Mono" w:eastAsia="Times New Roman" w:hAnsi="JetBrains Mono" w:cs="Courier New"/>
@@ -4849,25 +4486,7 @@
                 <w:color w:val="CC7832"/>
                 <w:lang w:eastAsia="en-US"/>
               </w:rPr>
-              <w:t xml:space="preserve">, </w:t>
-            </w:r>
-            <w:proofErr w:type="spellStart"/>
-            <w:r>
-              <w:rPr>
-                <w:rFonts w:ascii="JetBrains Mono" w:eastAsia="Times New Roman" w:hAnsi="JetBrains Mono" w:cs="Courier New"/>
-                <w:color w:val="CC7832"/>
-                <w:lang w:eastAsia="en-US"/>
-              </w:rPr>
-              <w:t>struct</w:t>
-            </w:r>
-            <w:proofErr w:type="spellEnd"/>
-            <w:r>
-              <w:rPr>
-                <w:rFonts w:ascii="JetBrains Mono" w:eastAsia="Times New Roman" w:hAnsi="JetBrains Mono" w:cs="Courier New"/>
-                <w:color w:val="CC7832"/>
-                <w:lang w:eastAsia="en-US"/>
-              </w:rPr>
-              <w:t xml:space="preserve"> </w:t>
+              <w:t xml:space="preserve">, struct </w:t>
             </w:r>
             <w:proofErr w:type="spellStart"/>
             <w:r>
@@ -5302,14 +4921,6 @@
                 <w:lang w:eastAsia="en-US"/>
               </w:rPr>
               <w:br/>
-            </w:r>
-            <w:r>
-              <w:rPr>
-                <w:rFonts w:ascii="JetBrains Mono" w:eastAsia="Times New Roman" w:hAnsi="JetBrains Mono" w:cs="Courier New"/>
-                <w:color w:val="A9B7C6"/>
-                <w:lang w:eastAsia="en-US"/>
-              </w:rPr>
-              <w:lastRenderedPageBreak/>
               <w:t xml:space="preserve">                    temp </w:t>
             </w:r>
             <w:r>
@@ -6152,6 +5763,14 @@
                 <w:lang w:eastAsia="en-US"/>
               </w:rPr>
               <w:br/>
+            </w:r>
+            <w:r>
+              <w:rPr>
+                <w:rFonts w:ascii="JetBrains Mono" w:eastAsia="Times New Roman" w:hAnsi="JetBrains Mono" w:cs="Courier New"/>
+                <w:color w:val="CC7832"/>
+                <w:lang w:eastAsia="en-US"/>
+              </w:rPr>
+              <w:lastRenderedPageBreak/>
               <w:t xml:space="preserve">                        break;</w:t>
             </w:r>
             <w:r>
@@ -6380,23 +5999,13 @@
               </w:rPr>
               <w:t>(</w:t>
             </w:r>
-            <w:proofErr w:type="spellStart"/>
-            <w:r>
-              <w:rPr>
-                <w:rFonts w:ascii="JetBrains Mono" w:eastAsia="Times New Roman" w:hAnsi="JetBrains Mono" w:cs="Courier New"/>
-                <w:color w:val="CC7832"/>
-                <w:lang w:eastAsia="en-US"/>
-              </w:rPr>
-              <w:t>const</w:t>
-            </w:r>
-            <w:proofErr w:type="spellEnd"/>
-            <w:r>
-              <w:rPr>
-                <w:rFonts w:ascii="JetBrains Mono" w:eastAsia="Times New Roman" w:hAnsi="JetBrains Mono" w:cs="Courier New"/>
-                <w:color w:val="CC7832"/>
-                <w:lang w:eastAsia="en-US"/>
-              </w:rPr>
-              <w:t xml:space="preserve"> auto</w:t>
+            <w:r>
+              <w:rPr>
+                <w:rFonts w:ascii="JetBrains Mono" w:eastAsia="Times New Roman" w:hAnsi="JetBrains Mono" w:cs="Courier New"/>
+                <w:color w:val="CC7832"/>
+                <w:lang w:eastAsia="en-US"/>
+              </w:rPr>
+              <w:t>const auto</w:t>
             </w:r>
             <w:r>
               <w:rPr>
@@ -6963,7 +6572,6 @@
               </w:rPr>
               <w:t>&lt;</w:t>
             </w:r>
-            <w:proofErr w:type="spellStart"/>
             <w:r>
               <w:rPr>
                 <w:rFonts w:ascii="JetBrains Mono" w:eastAsia="Times New Roman" w:hAnsi="JetBrains Mono" w:cs="Courier New"/>
@@ -6972,7 +6580,6 @@
               </w:rPr>
               <w:t>std</w:t>
             </w:r>
-            <w:proofErr w:type="spellEnd"/>
             <w:r>
               <w:rPr>
                 <w:rFonts w:ascii="JetBrains Mono" w:eastAsia="Times New Roman" w:hAnsi="JetBrains Mono" w:cs="Courier New"/>
@@ -6995,25 +6602,7 @@
                 <w:color w:val="CC7832"/>
                 <w:lang w:eastAsia="en-US"/>
               </w:rPr>
-              <w:t xml:space="preserve">, </w:t>
-            </w:r>
-            <w:proofErr w:type="spellStart"/>
-            <w:r>
-              <w:rPr>
-                <w:rFonts w:ascii="JetBrains Mono" w:eastAsia="Times New Roman" w:hAnsi="JetBrains Mono" w:cs="Courier New"/>
-                <w:color w:val="CC7832"/>
-                <w:lang w:eastAsia="en-US"/>
-              </w:rPr>
-              <w:t>struct</w:t>
-            </w:r>
-            <w:proofErr w:type="spellEnd"/>
-            <w:r>
-              <w:rPr>
-                <w:rFonts w:ascii="JetBrains Mono" w:eastAsia="Times New Roman" w:hAnsi="JetBrains Mono" w:cs="Courier New"/>
-                <w:color w:val="CC7832"/>
-                <w:lang w:eastAsia="en-US"/>
-              </w:rPr>
-              <w:t xml:space="preserve"> </w:t>
+              <w:t xml:space="preserve">, struct </w:t>
             </w:r>
             <w:proofErr w:type="spellStart"/>
             <w:r>
@@ -7142,7 +6731,6 @@
               </w:rPr>
               <w:t>&lt;</w:t>
             </w:r>
-            <w:proofErr w:type="spellStart"/>
             <w:r>
               <w:rPr>
                 <w:rFonts w:ascii="JetBrains Mono" w:eastAsia="Times New Roman" w:hAnsi="JetBrains Mono" w:cs="Courier New"/>
@@ -7151,7 +6739,6 @@
               </w:rPr>
               <w:t>std</w:t>
             </w:r>
-            <w:proofErr w:type="spellEnd"/>
             <w:r>
               <w:rPr>
                 <w:rFonts w:ascii="JetBrains Mono" w:eastAsia="Times New Roman" w:hAnsi="JetBrains Mono" w:cs="Courier New"/>
@@ -7174,25 +6761,7 @@
                 <w:color w:val="CC7832"/>
                 <w:lang w:eastAsia="en-US"/>
               </w:rPr>
-              <w:t xml:space="preserve">, </w:t>
-            </w:r>
-            <w:proofErr w:type="spellStart"/>
-            <w:r>
-              <w:rPr>
-                <w:rFonts w:ascii="JetBrains Mono" w:eastAsia="Times New Roman" w:hAnsi="JetBrains Mono" w:cs="Courier New"/>
-                <w:color w:val="CC7832"/>
-                <w:lang w:eastAsia="en-US"/>
-              </w:rPr>
-              <w:t>struct</w:t>
-            </w:r>
-            <w:proofErr w:type="spellEnd"/>
-            <w:r>
-              <w:rPr>
-                <w:rFonts w:ascii="JetBrains Mono" w:eastAsia="Times New Roman" w:hAnsi="JetBrains Mono" w:cs="Courier New"/>
-                <w:color w:val="CC7832"/>
-                <w:lang w:eastAsia="en-US"/>
-              </w:rPr>
-              <w:t xml:space="preserve"> </w:t>
+              <w:t xml:space="preserve">, struct </w:t>
             </w:r>
             <w:proofErr w:type="spellStart"/>
             <w:r>
@@ -7273,7 +6842,6 @@
               </w:rPr>
               <w:t>&lt;</w:t>
             </w:r>
-            <w:proofErr w:type="spellStart"/>
             <w:r>
               <w:rPr>
                 <w:rFonts w:ascii="JetBrains Mono" w:eastAsia="Times New Roman" w:hAnsi="JetBrains Mono" w:cs="Courier New"/>
@@ -7282,7 +6850,6 @@
               </w:rPr>
               <w:t>std</w:t>
             </w:r>
-            <w:proofErr w:type="spellEnd"/>
             <w:r>
               <w:rPr>
                 <w:rFonts w:ascii="JetBrains Mono" w:eastAsia="Times New Roman" w:hAnsi="JetBrains Mono" w:cs="Courier New"/>
@@ -7305,25 +6872,7 @@
                 <w:color w:val="CC7832"/>
                 <w:lang w:eastAsia="en-US"/>
               </w:rPr>
-              <w:t xml:space="preserve">, </w:t>
-            </w:r>
-            <w:proofErr w:type="spellStart"/>
-            <w:r>
-              <w:rPr>
-                <w:rFonts w:ascii="JetBrains Mono" w:eastAsia="Times New Roman" w:hAnsi="JetBrains Mono" w:cs="Courier New"/>
-                <w:color w:val="CC7832"/>
-                <w:lang w:eastAsia="en-US"/>
-              </w:rPr>
-              <w:t>struct</w:t>
-            </w:r>
-            <w:proofErr w:type="spellEnd"/>
-            <w:r>
-              <w:rPr>
-                <w:rFonts w:ascii="JetBrains Mono" w:eastAsia="Times New Roman" w:hAnsi="JetBrains Mono" w:cs="Courier New"/>
-                <w:color w:val="CC7832"/>
-                <w:lang w:eastAsia="en-US"/>
-              </w:rPr>
-              <w:t xml:space="preserve"> </w:t>
+              <w:t xml:space="preserve">, struct </w:t>
             </w:r>
             <w:proofErr w:type="spellStart"/>
             <w:r>
@@ -7486,7 +7035,6 @@
               </w:rPr>
               <w:t>&lt;</w:t>
             </w:r>
-            <w:proofErr w:type="spellStart"/>
             <w:r>
               <w:rPr>
                 <w:rFonts w:ascii="JetBrains Mono" w:eastAsia="Times New Roman" w:hAnsi="JetBrains Mono" w:cs="Courier New"/>
@@ -7495,7 +7043,6 @@
               </w:rPr>
               <w:t>std</w:t>
             </w:r>
-            <w:proofErr w:type="spellEnd"/>
             <w:r>
               <w:rPr>
                 <w:rFonts w:ascii="JetBrains Mono" w:eastAsia="Times New Roman" w:hAnsi="JetBrains Mono" w:cs="Courier New"/>
@@ -7518,25 +7065,7 @@
                 <w:color w:val="CC7832"/>
                 <w:lang w:eastAsia="en-US"/>
               </w:rPr>
-              <w:t xml:space="preserve">, </w:t>
-            </w:r>
-            <w:proofErr w:type="spellStart"/>
-            <w:r>
-              <w:rPr>
-                <w:rFonts w:ascii="JetBrains Mono" w:eastAsia="Times New Roman" w:hAnsi="JetBrains Mono" w:cs="Courier New"/>
-                <w:color w:val="CC7832"/>
-                <w:lang w:eastAsia="en-US"/>
-              </w:rPr>
-              <w:t>struct</w:t>
-            </w:r>
-            <w:proofErr w:type="spellEnd"/>
-            <w:r>
-              <w:rPr>
-                <w:rFonts w:ascii="JetBrains Mono" w:eastAsia="Times New Roman" w:hAnsi="JetBrains Mono" w:cs="Courier New"/>
-                <w:color w:val="CC7832"/>
-                <w:lang w:eastAsia="en-US"/>
-              </w:rPr>
-              <w:t xml:space="preserve"> </w:t>
+              <w:t xml:space="preserve">, struct </w:t>
             </w:r>
             <w:proofErr w:type="spellStart"/>
             <w:r>
@@ -8150,52 +7679,40 @@
               <w:br/>
               <w:t xml:space="preserve">-forward: to </w:t>
             </w:r>
-            <w:proofErr w:type="spellStart"/>
             <w:r>
               <w:rPr>
                 <w:sz w:val="20"/>
                 <w:szCs w:val="22"/>
               </w:rPr>
-              <w:t>knoe</w:t>
-            </w:r>
-            <w:proofErr w:type="spellEnd"/>
+              <w:t>know</w:t>
+            </w:r>
             <w:r>
               <w:rPr>
                 <w:sz w:val="20"/>
                 <w:szCs w:val="22"/>
               </w:rPr>
-              <w:t xml:space="preserve"> each term id followed by what, saving terminals in a set and the </w:t>
+              <w:t xml:space="preserve"> each term id followed by what, saving terminals in a set and the non-terminals in another set till </w:t>
             </w:r>
             <w:r>
               <w:rPr>
                 <w:sz w:val="20"/>
                 <w:szCs w:val="22"/>
               </w:rPr>
-              <w:lastRenderedPageBreak/>
-              <w:t xml:space="preserve">non-terminals in another set till </w:t>
+              <w:t>the time it</w:t>
             </w:r>
             <w:r>
               <w:rPr>
                 <w:sz w:val="20"/>
                 <w:szCs w:val="22"/>
               </w:rPr>
-              <w:t xml:space="preserve">the time it </w:t>
-            </w:r>
-            <w:proofErr w:type="spellStart"/>
+              <w:t xml:space="preserve"> will</w:t>
+            </w:r>
             <w:r>
               <w:rPr>
                 <w:sz w:val="20"/>
                 <w:szCs w:val="22"/>
               </w:rPr>
-              <w:t>besn</w:t>
-            </w:r>
-            <w:proofErr w:type="spellEnd"/>
-            <w:r>
-              <w:rPr>
-                <w:sz w:val="20"/>
-                <w:szCs w:val="22"/>
-              </w:rPr>
-              <w:t xml:space="preserve"> calculated</w:t>
+              <w:t xml:space="preserve"> be calculated</w:t>
             </w:r>
             <w:r>
               <w:rPr>
@@ -8224,7 +7741,7 @@
                 <w:sz w:val="20"/>
                 <w:szCs w:val="22"/>
               </w:rPr>
-              <w:t xml:space="preserve">At the end all non-terminal sets </w:t>
+              <w:t xml:space="preserve">At the </w:t>
             </w:r>
             <w:proofErr w:type="gramStart"/>
             <w:r>
@@ -8232,9 +7749,23 @@
                 <w:sz w:val="20"/>
                 <w:szCs w:val="22"/>
               </w:rPr>
-              <w:t>is</w:t>
+              <w:t>end</w:t>
             </w:r>
             <w:proofErr w:type="gramEnd"/>
+            <w:r>
+              <w:rPr>
+                <w:sz w:val="20"/>
+                <w:szCs w:val="22"/>
+              </w:rPr>
+              <w:t xml:space="preserve"> all non-terminal sets </w:t>
+            </w:r>
+            <w:r>
+              <w:rPr>
+                <w:sz w:val="20"/>
+                <w:szCs w:val="22"/>
+              </w:rPr>
+              <w:t>are</w:t>
+            </w:r>
             <w:r>
               <w:rPr>
                 <w:sz w:val="20"/>
@@ -9109,6 +8640,16 @@
                 <w:lang w:eastAsia="en-US"/>
               </w:rPr>
               <w:br/>
+            </w:r>
+            <w:r>
+              <w:rPr>
+                <w:rFonts w:ascii="JetBrains Mono" w:eastAsia="Times New Roman" w:hAnsi="JetBrains Mono" w:cs="Courier New"/>
+                <w:color w:val="CC7832"/>
+                <w:sz w:val="20"/>
+                <w:szCs w:val="20"/>
+                <w:lang w:eastAsia="en-US"/>
+              </w:rPr>
+              <w:lastRenderedPageBreak/>
               <w:t xml:space="preserve">        </w:t>
             </w:r>
             <w:proofErr w:type="spellStart"/>
@@ -9617,27 +9158,15 @@
               </w:rPr>
               <w:t>(</w:t>
             </w:r>
-            <w:proofErr w:type="spellStart"/>
-            <w:r>
-              <w:rPr>
-                <w:rFonts w:ascii="JetBrains Mono" w:eastAsia="Times New Roman" w:hAnsi="JetBrains Mono" w:cs="Courier New"/>
-                <w:color w:val="CC7832"/>
-                <w:sz w:val="20"/>
-                <w:szCs w:val="20"/>
-                <w:lang w:eastAsia="en-US"/>
-              </w:rPr>
-              <w:t>int</w:t>
-            </w:r>
-            <w:proofErr w:type="spellEnd"/>
-            <w:r>
-              <w:rPr>
-                <w:rFonts w:ascii="JetBrains Mono" w:eastAsia="Times New Roman" w:hAnsi="JetBrains Mono" w:cs="Courier New"/>
-                <w:color w:val="CC7832"/>
-                <w:sz w:val="20"/>
-                <w:szCs w:val="20"/>
-                <w:lang w:eastAsia="en-US"/>
-              </w:rPr>
-              <w:t xml:space="preserve"> </w:t>
+            <w:r>
+              <w:rPr>
+                <w:rFonts w:ascii="JetBrains Mono" w:eastAsia="Times New Roman" w:hAnsi="JetBrains Mono" w:cs="Courier New"/>
+                <w:color w:val="CC7832"/>
+                <w:sz w:val="20"/>
+                <w:szCs w:val="20"/>
+                <w:lang w:eastAsia="en-US"/>
+              </w:rPr>
+              <w:t xml:space="preserve">int </w:t>
             </w:r>
             <w:proofErr w:type="spellStart"/>
             <w:r>
@@ -12539,16 +12068,6 @@
                 <w:lang w:eastAsia="en-US"/>
               </w:rPr>
               <w:br/>
-            </w:r>
-            <w:r>
-              <w:rPr>
-                <w:rFonts w:ascii="JetBrains Mono" w:eastAsia="Times New Roman" w:hAnsi="JetBrains Mono" w:cs="Courier New"/>
-                <w:color w:val="A9B7C6"/>
-                <w:sz w:val="20"/>
-                <w:szCs w:val="20"/>
-                <w:lang w:eastAsia="en-US"/>
-              </w:rPr>
-              <w:lastRenderedPageBreak/>
               <w:t xml:space="preserve">                }</w:t>
             </w:r>
             <w:r>
@@ -12979,27 +12498,15 @@
               <w:br/>
               <w:t xml:space="preserve">            </w:t>
             </w:r>
-            <w:proofErr w:type="spellStart"/>
-            <w:r>
-              <w:rPr>
-                <w:rFonts w:ascii="JetBrains Mono" w:eastAsia="Times New Roman" w:hAnsi="JetBrains Mono" w:cs="Courier New"/>
-                <w:color w:val="CC7832"/>
-                <w:sz w:val="20"/>
-                <w:szCs w:val="20"/>
-                <w:lang w:eastAsia="en-US"/>
-              </w:rPr>
-              <w:t>int</w:t>
-            </w:r>
-            <w:proofErr w:type="spellEnd"/>
-            <w:r>
-              <w:rPr>
-                <w:rFonts w:ascii="JetBrains Mono" w:eastAsia="Times New Roman" w:hAnsi="JetBrains Mono" w:cs="Courier New"/>
-                <w:color w:val="CC7832"/>
-                <w:sz w:val="20"/>
-                <w:szCs w:val="20"/>
-                <w:lang w:eastAsia="en-US"/>
-              </w:rPr>
-              <w:t xml:space="preserve"> </w:t>
+            <w:r>
+              <w:rPr>
+                <w:rFonts w:ascii="JetBrains Mono" w:eastAsia="Times New Roman" w:hAnsi="JetBrains Mono" w:cs="Courier New"/>
+                <w:color w:val="CC7832"/>
+                <w:sz w:val="20"/>
+                <w:szCs w:val="20"/>
+                <w:lang w:eastAsia="en-US"/>
+              </w:rPr>
+              <w:t xml:space="preserve">int </w:t>
             </w:r>
             <w:r>
               <w:rPr>
@@ -13095,27 +12602,15 @@
               </w:rPr>
               <w:t>(</w:t>
             </w:r>
-            <w:proofErr w:type="spellStart"/>
-            <w:r>
-              <w:rPr>
-                <w:rFonts w:ascii="JetBrains Mono" w:eastAsia="Times New Roman" w:hAnsi="JetBrains Mono" w:cs="Courier New"/>
-                <w:color w:val="CC7832"/>
-                <w:sz w:val="20"/>
-                <w:szCs w:val="20"/>
-                <w:lang w:eastAsia="en-US"/>
-              </w:rPr>
-              <w:t>int</w:t>
-            </w:r>
-            <w:proofErr w:type="spellEnd"/>
-            <w:r>
-              <w:rPr>
-                <w:rFonts w:ascii="JetBrains Mono" w:eastAsia="Times New Roman" w:hAnsi="JetBrains Mono" w:cs="Courier New"/>
-                <w:color w:val="CC7832"/>
-                <w:sz w:val="20"/>
-                <w:szCs w:val="20"/>
-                <w:lang w:eastAsia="en-US"/>
-              </w:rPr>
-              <w:t xml:space="preserve"> </w:t>
+            <w:r>
+              <w:rPr>
+                <w:rFonts w:ascii="JetBrains Mono" w:eastAsia="Times New Roman" w:hAnsi="JetBrains Mono" w:cs="Courier New"/>
+                <w:color w:val="CC7832"/>
+                <w:sz w:val="20"/>
+                <w:szCs w:val="20"/>
+                <w:lang w:eastAsia="en-US"/>
+              </w:rPr>
+              <w:t xml:space="preserve">int </w:t>
             </w:r>
             <w:proofErr w:type="spellStart"/>
             <w:r>
@@ -13767,6 +13262,16 @@
                 <w:lang w:eastAsia="en-US"/>
               </w:rPr>
               <w:br/>
+            </w:r>
+            <w:r>
+              <w:rPr>
+                <w:rFonts w:ascii="JetBrains Mono" w:eastAsia="Times New Roman" w:hAnsi="JetBrains Mono" w:cs="Courier New"/>
+                <w:color w:val="CC7832"/>
+                <w:sz w:val="20"/>
+                <w:szCs w:val="20"/>
+                <w:lang w:eastAsia="en-US"/>
+              </w:rPr>
+              <w:lastRenderedPageBreak/>
               <w:t xml:space="preserve">                    </w:t>
             </w:r>
             <w:r>
@@ -13904,8 +13409,20 @@
                 <w:szCs w:val="20"/>
                 <w:lang w:eastAsia="en-US"/>
               </w:rPr>
-              <w:t>/// to finalize the follow results and remove non-terminal from it</w:t>
-            </w:r>
+              <w:t xml:space="preserve">/// to finalize the follow results and remove non-terminal from </w:t>
+            </w:r>
+            <w:proofErr w:type="spellStart"/>
+            <w:r>
+              <w:rPr>
+                <w:rFonts w:ascii="JetBrains Mono" w:eastAsia="Times New Roman" w:hAnsi="JetBrains Mono" w:cs="Courier New"/>
+                <w:color w:val="808080"/>
+                <w:sz w:val="20"/>
+                <w:szCs w:val="20"/>
+                <w:lang w:eastAsia="en-US"/>
+              </w:rPr>
+              <w:t>it</w:t>
+            </w:r>
+            <w:proofErr w:type="spellEnd"/>
             <w:r>
               <w:rPr>
                 <w:rFonts w:ascii="JetBrains Mono" w:eastAsia="Times New Roman" w:hAnsi="JetBrains Mono" w:cs="Courier New"/>
@@ -14174,23 +13691,13 @@
               <w:br/>
               <w:t xml:space="preserve">    </w:t>
             </w:r>
-            <w:proofErr w:type="spellStart"/>
-            <w:r>
-              <w:rPr>
-                <w:rFonts w:ascii="JetBrains Mono" w:eastAsia="Times New Roman" w:hAnsi="JetBrains Mono" w:cs="Courier New"/>
-                <w:color w:val="CC7832"/>
-                <w:lang w:eastAsia="en-US"/>
-              </w:rPr>
-              <w:t>int</w:t>
-            </w:r>
-            <w:proofErr w:type="spellEnd"/>
-            <w:r>
-              <w:rPr>
-                <w:rFonts w:ascii="JetBrains Mono" w:eastAsia="Times New Roman" w:hAnsi="JetBrains Mono" w:cs="Courier New"/>
-                <w:color w:val="CC7832"/>
-                <w:lang w:eastAsia="en-US"/>
-              </w:rPr>
-              <w:t xml:space="preserve"> </w:t>
+            <w:r>
+              <w:rPr>
+                <w:rFonts w:ascii="JetBrains Mono" w:eastAsia="Times New Roman" w:hAnsi="JetBrains Mono" w:cs="Courier New"/>
+                <w:color w:val="CC7832"/>
+                <w:lang w:eastAsia="en-US"/>
+              </w:rPr>
+              <w:t xml:space="preserve">int </w:t>
             </w:r>
             <w:proofErr w:type="spellStart"/>
             <w:r>
@@ -14233,25 +13740,7 @@
                 <w:lang w:eastAsia="en-US"/>
               </w:rPr>
               <w:br/>
-              <w:t xml:space="preserve">    </w:t>
-            </w:r>
-            <w:proofErr w:type="spellStart"/>
-            <w:r>
-              <w:rPr>
-                <w:rFonts w:ascii="JetBrains Mono" w:eastAsia="Times New Roman" w:hAnsi="JetBrains Mono" w:cs="Courier New"/>
-                <w:color w:val="CC7832"/>
-                <w:lang w:eastAsia="en-US"/>
-              </w:rPr>
-              <w:t>int</w:t>
-            </w:r>
-            <w:proofErr w:type="spellEnd"/>
-            <w:r>
-              <w:rPr>
-                <w:rFonts w:ascii="JetBrains Mono" w:eastAsia="Times New Roman" w:hAnsi="JetBrains Mono" w:cs="Courier New"/>
-                <w:color w:val="CC7832"/>
-                <w:lang w:eastAsia="en-US"/>
-              </w:rPr>
-              <w:t xml:space="preserve"> </w:t>
+              <w:t xml:space="preserve">    int </w:t>
             </w:r>
             <w:r>
               <w:rPr>
@@ -15525,27 +15014,15 @@
               <w:br/>
               <w:t xml:space="preserve">    </w:t>
             </w:r>
-            <w:proofErr w:type="spellStart"/>
-            <w:r>
-              <w:rPr>
-                <w:rFonts w:ascii="JetBrains Mono" w:eastAsia="Times New Roman" w:hAnsi="JetBrains Mono" w:cs="Courier New"/>
-                <w:color w:val="CC7832"/>
-                <w:sz w:val="20"/>
-                <w:szCs w:val="20"/>
-                <w:lang w:eastAsia="en-US"/>
-              </w:rPr>
-              <w:t>int</w:t>
-            </w:r>
-            <w:proofErr w:type="spellEnd"/>
-            <w:r>
-              <w:rPr>
-                <w:rFonts w:ascii="JetBrains Mono" w:eastAsia="Times New Roman" w:hAnsi="JetBrains Mono" w:cs="Courier New"/>
-                <w:color w:val="CC7832"/>
-                <w:sz w:val="20"/>
-                <w:szCs w:val="20"/>
-                <w:lang w:eastAsia="en-US"/>
-              </w:rPr>
-              <w:t xml:space="preserve"> </w:t>
+            <w:r>
+              <w:rPr>
+                <w:rFonts w:ascii="JetBrains Mono" w:eastAsia="Times New Roman" w:hAnsi="JetBrains Mono" w:cs="Courier New"/>
+                <w:color w:val="CC7832"/>
+                <w:sz w:val="20"/>
+                <w:szCs w:val="20"/>
+                <w:lang w:eastAsia="en-US"/>
+              </w:rPr>
+              <w:t xml:space="preserve">int </w:t>
             </w:r>
             <w:proofErr w:type="spellStart"/>
             <w:r>
@@ -15598,29 +15075,7 @@
                 <w:lang w:eastAsia="en-US"/>
               </w:rPr>
               <w:br/>
-              <w:t xml:space="preserve">    </w:t>
-            </w:r>
-            <w:proofErr w:type="spellStart"/>
-            <w:r>
-              <w:rPr>
-                <w:rFonts w:ascii="JetBrains Mono" w:eastAsia="Times New Roman" w:hAnsi="JetBrains Mono" w:cs="Courier New"/>
-                <w:color w:val="CC7832"/>
-                <w:sz w:val="20"/>
-                <w:szCs w:val="20"/>
-                <w:lang w:eastAsia="en-US"/>
-              </w:rPr>
-              <w:t>int</w:t>
-            </w:r>
-            <w:proofErr w:type="spellEnd"/>
-            <w:r>
-              <w:rPr>
-                <w:rFonts w:ascii="JetBrains Mono" w:eastAsia="Times New Roman" w:hAnsi="JetBrains Mono" w:cs="Courier New"/>
-                <w:color w:val="CC7832"/>
-                <w:sz w:val="20"/>
-                <w:szCs w:val="20"/>
-                <w:lang w:eastAsia="en-US"/>
-              </w:rPr>
-              <w:t xml:space="preserve"> </w:t>
+              <w:t xml:space="preserve">    int </w:t>
             </w:r>
             <w:r>
               <w:rPr>
@@ -15682,16 +15137,6 @@
                 <w:lang w:eastAsia="en-US"/>
               </w:rPr>
               <w:br/>
-            </w:r>
-            <w:r>
-              <w:rPr>
-                <w:rFonts w:ascii="JetBrains Mono" w:eastAsia="Times New Roman" w:hAnsi="JetBrains Mono" w:cs="Courier New"/>
-                <w:color w:val="A9B7C6"/>
-                <w:sz w:val="20"/>
-                <w:szCs w:val="20"/>
-                <w:lang w:eastAsia="en-US"/>
-              </w:rPr>
-              <w:lastRenderedPageBreak/>
               <w:t xml:space="preserve">        times ++</w:t>
             </w:r>
             <w:r>
@@ -16776,6 +16221,16 @@
                 <w:lang w:eastAsia="en-US"/>
               </w:rPr>
               <w:br/>
+            </w:r>
+            <w:r>
+              <w:rPr>
+                <w:rFonts w:ascii="JetBrains Mono" w:eastAsia="Times New Roman" w:hAnsi="JetBrains Mono" w:cs="Courier New"/>
+                <w:color w:val="A9B7C6"/>
+                <w:sz w:val="20"/>
+                <w:szCs w:val="20"/>
+                <w:lang w:eastAsia="en-US"/>
+              </w:rPr>
+              <w:lastRenderedPageBreak/>
               <w:t xml:space="preserve">            }</w:t>
             </w:r>
             <w:r>
@@ -17489,7 +16944,7 @@
                     </wp:inline>
                   </w:drawing>
                 </mc:Choice>
-                <mc:Fallback xmlns:w16cid="http://schemas.microsoft.com/office/word/2016/wordml/cid" xmlns:am3d="http://schemas.microsoft.com/office/drawing/2017/model3d" xmlns:aink="http://schemas.microsoft.com/office/drawing/2016/ink" xmlns:cx8="http://schemas.microsoft.com/office/drawing/2016/5/14/chartex" xmlns:cx7="http://schemas.microsoft.com/office/drawing/2016/5/13/chartex" xmlns:cx6="http://schemas.microsoft.com/office/drawing/2016/5/12/chartex" xmlns:cx5="http://schemas.microsoft.com/office/drawing/2016/5/11/chartex" xmlns:cx4="http://schemas.microsoft.com/office/drawing/2016/5/10/chartex" xmlns:cx3="http://schemas.microsoft.com/office/drawing/2016/5/9/chartex" xmlns:cx2="http://schemas.microsoft.com/office/drawing/2015/10/21/chartex">
+                <mc:Fallback>
                   <w:pict>
                     <v:group w14:anchorId="440FB630" id="Group 5" o:spid="_x0000_s1026" alt="Tip icon" style="width:11.15pt;height:11.15pt;mso-position-horizontal-relative:char;mso-position-vertical-relative:line" coordsize="141605,141605" o:gfxdata="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">
                       <v:rect id="Rectangle 69" o:spid="_x0000_s1027" alt="Blue rectangle" style="position:absolute;width:141605;height:141605;visibility:visible;mso-wrap-style:square;v-text-anchor:top" o:gfxdata="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" fillcolor="#2e74b5 [2404]" stroked="f" strokeweight="0"/>
@@ -17753,27 +17208,15 @@
               </w:rPr>
               <w:t>(</w:t>
             </w:r>
-            <w:proofErr w:type="spellStart"/>
-            <w:r>
-              <w:rPr>
-                <w:rFonts w:ascii="JetBrains Mono" w:eastAsia="Times New Roman" w:hAnsi="JetBrains Mono" w:cs="Courier New"/>
-                <w:color w:val="CC7832"/>
-                <w:sz w:val="20"/>
-                <w:szCs w:val="20"/>
-                <w:lang w:eastAsia="en-US"/>
-              </w:rPr>
-              <w:t>const</w:t>
-            </w:r>
-            <w:proofErr w:type="spellEnd"/>
-            <w:r>
-              <w:rPr>
-                <w:rFonts w:ascii="JetBrains Mono" w:eastAsia="Times New Roman" w:hAnsi="JetBrains Mono" w:cs="Courier New"/>
-                <w:color w:val="CC7832"/>
-                <w:sz w:val="20"/>
-                <w:szCs w:val="20"/>
-                <w:lang w:eastAsia="en-US"/>
-              </w:rPr>
-              <w:t xml:space="preserve"> </w:t>
+            <w:r>
+              <w:rPr>
+                <w:rFonts w:ascii="JetBrains Mono" w:eastAsia="Times New Roman" w:hAnsi="JetBrains Mono" w:cs="Courier New"/>
+                <w:color w:val="CC7832"/>
+                <w:sz w:val="20"/>
+                <w:szCs w:val="20"/>
+                <w:lang w:eastAsia="en-US"/>
+              </w:rPr>
+              <w:t xml:space="preserve">const </w:t>
             </w:r>
             <w:r>
               <w:rPr>
@@ -18395,16 +17838,6 @@
                 <w:lang w:eastAsia="en-US"/>
               </w:rPr>
               <w:br/>
-            </w:r>
-            <w:r>
-              <w:rPr>
-                <w:rFonts w:ascii="JetBrains Mono" w:eastAsia="Times New Roman" w:hAnsi="JetBrains Mono" w:cs="Courier New"/>
-                <w:color w:val="808080"/>
-                <w:sz w:val="20"/>
-                <w:szCs w:val="20"/>
-                <w:lang w:eastAsia="en-US"/>
-              </w:rPr>
-              <w:lastRenderedPageBreak/>
               <w:t xml:space="preserve">            </w:t>
             </w:r>
             <w:r>
@@ -18672,27 +18105,15 @@
               </w:rPr>
               <w:t>(</w:t>
             </w:r>
-            <w:proofErr w:type="spellStart"/>
-            <w:r>
-              <w:rPr>
-                <w:rFonts w:ascii="JetBrains Mono" w:eastAsia="Times New Roman" w:hAnsi="JetBrains Mono" w:cs="Courier New"/>
-                <w:color w:val="CC7832"/>
-                <w:sz w:val="20"/>
-                <w:szCs w:val="20"/>
-                <w:lang w:eastAsia="en-US"/>
-              </w:rPr>
-              <w:t>const</w:t>
-            </w:r>
-            <w:proofErr w:type="spellEnd"/>
-            <w:r>
-              <w:rPr>
-                <w:rFonts w:ascii="JetBrains Mono" w:eastAsia="Times New Roman" w:hAnsi="JetBrains Mono" w:cs="Courier New"/>
-                <w:color w:val="CC7832"/>
-                <w:sz w:val="20"/>
-                <w:szCs w:val="20"/>
-                <w:lang w:eastAsia="en-US"/>
-              </w:rPr>
-              <w:t xml:space="preserve"> auto</w:t>
+            <w:r>
+              <w:rPr>
+                <w:rFonts w:ascii="JetBrains Mono" w:eastAsia="Times New Roman" w:hAnsi="JetBrains Mono" w:cs="Courier New"/>
+                <w:color w:val="CC7832"/>
+                <w:sz w:val="20"/>
+                <w:szCs w:val="20"/>
+                <w:lang w:eastAsia="en-US"/>
+              </w:rPr>
+              <w:t>const auto</w:t>
             </w:r>
             <w:r>
               <w:rPr>
@@ -19266,7 +18687,6 @@
               </w:rPr>
               <w:t>&lt;</w:t>
             </w:r>
-            <w:proofErr w:type="spellStart"/>
             <w:r>
               <w:rPr>
                 <w:rFonts w:ascii="JetBrains Mono" w:eastAsia="Times New Roman" w:hAnsi="JetBrains Mono" w:cs="Courier New"/>
@@ -19277,7 +18697,6 @@
               </w:rPr>
               <w:t>std</w:t>
             </w:r>
-            <w:proofErr w:type="spellEnd"/>
             <w:r>
               <w:rPr>
                 <w:rFonts w:ascii="JetBrains Mono" w:eastAsia="Times New Roman" w:hAnsi="JetBrains Mono" w:cs="Courier New"/>
@@ -19306,29 +18725,7 @@
                 <w:szCs w:val="20"/>
                 <w:lang w:eastAsia="en-US"/>
               </w:rPr>
-              <w:t xml:space="preserve">, </w:t>
-            </w:r>
-            <w:proofErr w:type="spellStart"/>
-            <w:r>
-              <w:rPr>
-                <w:rFonts w:ascii="JetBrains Mono" w:eastAsia="Times New Roman" w:hAnsi="JetBrains Mono" w:cs="Courier New"/>
-                <w:color w:val="CC7832"/>
-                <w:sz w:val="20"/>
-                <w:szCs w:val="20"/>
-                <w:lang w:eastAsia="en-US"/>
-              </w:rPr>
-              <w:t>struct</w:t>
-            </w:r>
-            <w:proofErr w:type="spellEnd"/>
-            <w:r>
-              <w:rPr>
-                <w:rFonts w:ascii="JetBrains Mono" w:eastAsia="Times New Roman" w:hAnsi="JetBrains Mono" w:cs="Courier New"/>
-                <w:color w:val="CC7832"/>
-                <w:sz w:val="20"/>
-                <w:szCs w:val="20"/>
-                <w:lang w:eastAsia="en-US"/>
-              </w:rPr>
-              <w:t xml:space="preserve"> </w:t>
+              <w:t xml:space="preserve">, struct </w:t>
             </w:r>
             <w:proofErr w:type="spellStart"/>
             <w:r>
@@ -19529,6 +18926,16 @@
                 <w:lang w:eastAsia="en-US"/>
               </w:rPr>
               <w:br/>
+            </w:r>
+            <w:r>
+              <w:rPr>
+                <w:rFonts w:ascii="JetBrains Mono" w:eastAsia="Times New Roman" w:hAnsi="JetBrains Mono" w:cs="Courier New"/>
+                <w:color w:val="A9B7C6"/>
+                <w:sz w:val="20"/>
+                <w:szCs w:val="20"/>
+                <w:lang w:eastAsia="en-US"/>
+              </w:rPr>
+              <w:lastRenderedPageBreak/>
               <w:t xml:space="preserve">                </w:t>
             </w:r>
             <w:r>
@@ -19551,27 +18958,15 @@
               </w:rPr>
               <w:t>(</w:t>
             </w:r>
-            <w:proofErr w:type="spellStart"/>
-            <w:r>
-              <w:rPr>
-                <w:rFonts w:ascii="JetBrains Mono" w:eastAsia="Times New Roman" w:hAnsi="JetBrains Mono" w:cs="Courier New"/>
-                <w:color w:val="CC7832"/>
-                <w:sz w:val="20"/>
-                <w:szCs w:val="20"/>
-                <w:lang w:eastAsia="en-US"/>
-              </w:rPr>
-              <w:t>const</w:t>
-            </w:r>
-            <w:proofErr w:type="spellEnd"/>
-            <w:r>
-              <w:rPr>
-                <w:rFonts w:ascii="JetBrains Mono" w:eastAsia="Times New Roman" w:hAnsi="JetBrains Mono" w:cs="Courier New"/>
-                <w:color w:val="CC7832"/>
-                <w:sz w:val="20"/>
-                <w:szCs w:val="20"/>
-                <w:lang w:eastAsia="en-US"/>
-              </w:rPr>
-              <w:t xml:space="preserve"> auto</w:t>
+            <w:r>
+              <w:rPr>
+                <w:rFonts w:ascii="JetBrains Mono" w:eastAsia="Times New Roman" w:hAnsi="JetBrains Mono" w:cs="Courier New"/>
+                <w:color w:val="CC7832"/>
+                <w:sz w:val="20"/>
+                <w:szCs w:val="20"/>
+                <w:lang w:eastAsia="en-US"/>
+              </w:rPr>
+              <w:t>const auto</w:t>
             </w:r>
             <w:r>
               <w:rPr>
@@ -19943,7 +19338,6 @@
               </w:rPr>
               <w:t>&lt;</w:t>
             </w:r>
-            <w:proofErr w:type="spellStart"/>
             <w:r>
               <w:rPr>
                 <w:rFonts w:ascii="JetBrains Mono" w:eastAsia="Times New Roman" w:hAnsi="JetBrains Mono" w:cs="Courier New"/>
@@ -19954,7 +19348,6 @@
               </w:rPr>
               <w:t>std</w:t>
             </w:r>
-            <w:proofErr w:type="spellEnd"/>
             <w:r>
               <w:rPr>
                 <w:rFonts w:ascii="JetBrains Mono" w:eastAsia="Times New Roman" w:hAnsi="JetBrains Mono" w:cs="Courier New"/>
@@ -19983,29 +19376,7 @@
                 <w:szCs w:val="20"/>
                 <w:lang w:eastAsia="en-US"/>
               </w:rPr>
-              <w:t xml:space="preserve">, </w:t>
-            </w:r>
-            <w:proofErr w:type="spellStart"/>
-            <w:r>
-              <w:rPr>
-                <w:rFonts w:ascii="JetBrains Mono" w:eastAsia="Times New Roman" w:hAnsi="JetBrains Mono" w:cs="Courier New"/>
-                <w:color w:val="CC7832"/>
-                <w:sz w:val="20"/>
-                <w:szCs w:val="20"/>
-                <w:lang w:eastAsia="en-US"/>
-              </w:rPr>
-              <w:t>struct</w:t>
-            </w:r>
-            <w:proofErr w:type="spellEnd"/>
-            <w:r>
-              <w:rPr>
-                <w:rFonts w:ascii="JetBrains Mono" w:eastAsia="Times New Roman" w:hAnsi="JetBrains Mono" w:cs="Courier New"/>
-                <w:color w:val="CC7832"/>
-                <w:sz w:val="20"/>
-                <w:szCs w:val="20"/>
-                <w:lang w:eastAsia="en-US"/>
-              </w:rPr>
-              <w:t xml:space="preserve"> </w:t>
+              <w:t xml:space="preserve">, struct </w:t>
             </w:r>
             <w:proofErr w:type="spellStart"/>
             <w:r>
@@ -20361,7 +19732,6 @@
               </w:rPr>
               <w:t>&lt;</w:t>
             </w:r>
-            <w:proofErr w:type="spellStart"/>
             <w:r>
               <w:rPr>
                 <w:rFonts w:ascii="JetBrains Mono" w:eastAsia="Times New Roman" w:hAnsi="JetBrains Mono" w:cs="Courier New"/>
@@ -20372,7 +19742,6 @@
               </w:rPr>
               <w:t>std</w:t>
             </w:r>
-            <w:proofErr w:type="spellEnd"/>
             <w:r>
               <w:rPr>
                 <w:rFonts w:ascii="JetBrains Mono" w:eastAsia="Times New Roman" w:hAnsi="JetBrains Mono" w:cs="Courier New"/>
@@ -20401,29 +19770,7 @@
                 <w:szCs w:val="20"/>
                 <w:lang w:eastAsia="en-US"/>
               </w:rPr>
-              <w:t xml:space="preserve">, </w:t>
-            </w:r>
-            <w:proofErr w:type="spellStart"/>
-            <w:r>
-              <w:rPr>
-                <w:rFonts w:ascii="JetBrains Mono" w:eastAsia="Times New Roman" w:hAnsi="JetBrains Mono" w:cs="Courier New"/>
-                <w:color w:val="CC7832"/>
-                <w:sz w:val="20"/>
-                <w:szCs w:val="20"/>
-                <w:lang w:eastAsia="en-US"/>
-              </w:rPr>
-              <w:t>struct</w:t>
-            </w:r>
-            <w:proofErr w:type="spellEnd"/>
-            <w:r>
-              <w:rPr>
-                <w:rFonts w:ascii="JetBrains Mono" w:eastAsia="Times New Roman" w:hAnsi="JetBrains Mono" w:cs="Courier New"/>
-                <w:color w:val="CC7832"/>
-                <w:sz w:val="20"/>
-                <w:szCs w:val="20"/>
-                <w:lang w:eastAsia="en-US"/>
-              </w:rPr>
-              <w:t xml:space="preserve"> </w:t>
+              <w:t xml:space="preserve">, struct </w:t>
             </w:r>
             <w:proofErr w:type="spellStart"/>
             <w:r>
@@ -20491,27 +19838,15 @@
               </w:rPr>
               <w:t>(</w:t>
             </w:r>
-            <w:proofErr w:type="spellStart"/>
-            <w:r>
-              <w:rPr>
-                <w:rFonts w:ascii="JetBrains Mono" w:eastAsia="Times New Roman" w:hAnsi="JetBrains Mono" w:cs="Courier New"/>
-                <w:color w:val="CC7832"/>
-                <w:sz w:val="20"/>
-                <w:szCs w:val="20"/>
-                <w:lang w:eastAsia="en-US"/>
-              </w:rPr>
-              <w:t>const</w:t>
-            </w:r>
-            <w:proofErr w:type="spellEnd"/>
-            <w:r>
-              <w:rPr>
-                <w:rFonts w:ascii="JetBrains Mono" w:eastAsia="Times New Roman" w:hAnsi="JetBrains Mono" w:cs="Courier New"/>
-                <w:color w:val="CC7832"/>
-                <w:sz w:val="20"/>
-                <w:szCs w:val="20"/>
-                <w:lang w:eastAsia="en-US"/>
-              </w:rPr>
-              <w:t xml:space="preserve"> </w:t>
+            <w:r>
+              <w:rPr>
+                <w:rFonts w:ascii="JetBrains Mono" w:eastAsia="Times New Roman" w:hAnsi="JetBrains Mono" w:cs="Courier New"/>
+                <w:color w:val="CC7832"/>
+                <w:sz w:val="20"/>
+                <w:szCs w:val="20"/>
+                <w:lang w:eastAsia="en-US"/>
+              </w:rPr>
+              <w:t xml:space="preserve">const </w:t>
             </w:r>
             <w:r>
               <w:rPr>
@@ -21430,7 +20765,7 @@
                     </wp:inline>
                   </w:drawing>
                 </mc:Choice>
-                <mc:Fallback xmlns:w16cid="http://schemas.microsoft.com/office/word/2016/wordml/cid" xmlns:am3d="http://schemas.microsoft.com/office/drawing/2017/model3d" xmlns:aink="http://schemas.microsoft.com/office/drawing/2016/ink" xmlns:cx8="http://schemas.microsoft.com/office/drawing/2016/5/14/chartex" xmlns:cx7="http://schemas.microsoft.com/office/drawing/2016/5/13/chartex" xmlns:cx6="http://schemas.microsoft.com/office/drawing/2016/5/12/chartex" xmlns:cx5="http://schemas.microsoft.com/office/drawing/2016/5/11/chartex" xmlns:cx4="http://schemas.microsoft.com/office/drawing/2016/5/10/chartex" xmlns:cx3="http://schemas.microsoft.com/office/drawing/2016/5/9/chartex" xmlns:cx2="http://schemas.microsoft.com/office/drawing/2015/10/21/chartex">
+                <mc:Fallback>
                   <w:pict>
                     <v:group w14:anchorId="35B7344C" id="Group 5" o:spid="_x0000_s1026" alt="Tip icon" style="width:11.15pt;height:11.15pt;mso-position-horizontal-relative:char;mso-position-vertical-relative:line" coordsize="141605,141605" o:gfxdata="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">
                       <v:rect id="Rectangle 72" o:spid="_x0000_s1027" alt="Blue rectangle" style="position:absolute;width:141605;height:141605;visibility:visible;mso-wrap-style:square;v-text-anchor:top" o:gfxdata="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" fillcolor="#2e74b5 [2404]" stroked="f" strokeweight="0"/>
@@ -21472,7 +20807,7 @@
               </w:rPr>
               <w:t xml:space="preserve">We used Backtracking technique in </w:t>
             </w:r>
-            <w:bookmarkStart w:id="1" w:name="_Hlk36736330"/>
+            <w:bookmarkStart w:id="0" w:name="_Hlk36736330"/>
             <w:r>
               <w:rPr>
                 <w:rFonts w:ascii="ProximaNova-Regular" w:hAnsi="ProximaNova-Regular" w:cs="ProximaNova-Regular"/>
@@ -21491,7 +20826,7 @@
               </w:rPr>
               <w:t xml:space="preserve"> </w:t>
             </w:r>
-            <w:bookmarkEnd w:id="1"/>
+            <w:bookmarkEnd w:id="0"/>
             <w:r>
               <w:rPr>
                 <w:rFonts w:ascii="ProximaNova-Regular" w:hAnsi="ProximaNova-Regular" w:cs="ProximaNova-Regular"/>
@@ -21586,6 +20921,66 @@
           <w:color w:val="1F4E79" w:themeColor="accent1" w:themeShade="80"/>
           <w:sz w:val="36"/>
           <w:szCs w:val="22"/>
+        </w:rPr>
+      </w:pPr>
+    </w:p>
+    <w:p>
+      <w:pPr>
+        <w:rPr>
+          <w:b/>
+          <w:bCs/>
+          <w:caps/>
+          <w:color w:val="1F4E79" w:themeColor="accent1" w:themeShade="80"/>
+          <w:sz w:val="48"/>
+          <w:szCs w:val="32"/>
+        </w:rPr>
+      </w:pPr>
+    </w:p>
+    <w:p>
+      <w:pPr>
+        <w:rPr>
+          <w:b/>
+          <w:bCs/>
+          <w:caps/>
+          <w:color w:val="1F4E79" w:themeColor="accent1" w:themeShade="80"/>
+          <w:sz w:val="48"/>
+          <w:szCs w:val="32"/>
+        </w:rPr>
+      </w:pPr>
+    </w:p>
+    <w:p>
+      <w:pPr>
+        <w:rPr>
+          <w:b/>
+          <w:bCs/>
+          <w:caps/>
+          <w:color w:val="1F4E79" w:themeColor="accent1" w:themeShade="80"/>
+          <w:sz w:val="48"/>
+          <w:szCs w:val="32"/>
+        </w:rPr>
+      </w:pPr>
+    </w:p>
+    <w:p>
+      <w:pPr>
+        <w:rPr>
+          <w:b/>
+          <w:bCs/>
+          <w:caps/>
+          <w:color w:val="1F4E79" w:themeColor="accent1" w:themeShade="80"/>
+          <w:sz w:val="48"/>
+          <w:szCs w:val="32"/>
+        </w:rPr>
+      </w:pPr>
+    </w:p>
+    <w:p>
+      <w:pPr>
+        <w:rPr>
+          <w:b/>
+          <w:bCs/>
+          <w:caps/>
+          <w:color w:val="1F4E79" w:themeColor="accent1" w:themeShade="80"/>
+          <w:sz w:val="48"/>
+          <w:szCs w:val="32"/>
         </w:rPr>
       </w:pPr>
     </w:p>
@@ -22784,6 +22179,7 @@
                 <w:showingPlcHdr/>
                 <w15:appearance w15:val="hidden"/>
               </w:sdtPr>
+              <w:sdtEndPr/>
               <w:sdtContent>
                 <w:r>
                   <w:rPr>
@@ -22852,9 +22248,8 @@
                 <w:sz w:val="36"/>
                 <w:szCs w:val="36"/>
               </w:rPr>
-              <w:t xml:space="preserve"> </w:t>
-            </w:r>
-            <w:proofErr w:type="spellStart"/>
+              <w:t xml:space="preserve"> Atef</w:t>
+            </w:r>
             <w:r>
               <w:rPr>
                 <w:b/>
@@ -22862,29 +22257,8 @@
                 <w:sz w:val="36"/>
                 <w:szCs w:val="36"/>
               </w:rPr>
-              <w:t>Atef</w:t>
-            </w:r>
-            <w:proofErr w:type="spellEnd"/>
-            <w:r>
-              <w:rPr>
-                <w:b/>
-                <w:bCs/>
-                <w:sz w:val="36"/>
-                <w:szCs w:val="36"/>
-              </w:rPr>
-              <w:t xml:space="preserve"> </w:t>
-            </w:r>
-            <w:proofErr w:type="spellStart"/>
-            <w:r>
-              <w:rPr>
-                <w:b/>
-                <w:bCs/>
-                <w:sz w:val="36"/>
-                <w:szCs w:val="36"/>
-              </w:rPr>
-              <w:t>Abdo</w:t>
-            </w:r>
-            <w:proofErr w:type="spellEnd"/>
+              <w:t xml:space="preserve"> Abdo</w:t>
+            </w:r>
           </w:p>
         </w:tc>
         <w:tc>
@@ -22965,27 +22339,7 @@
                 <w:sz w:val="36"/>
                 <w:szCs w:val="36"/>
               </w:rPr>
-              <w:t xml:space="preserve"> </w:t>
-            </w:r>
-            <w:proofErr w:type="spellStart"/>
-            <w:r>
-              <w:rPr>
-                <w:b/>
-                <w:bCs/>
-                <w:sz w:val="36"/>
-                <w:szCs w:val="36"/>
-              </w:rPr>
-              <w:t>Malak</w:t>
-            </w:r>
-            <w:proofErr w:type="spellEnd"/>
-            <w:r>
-              <w:rPr>
-                <w:b/>
-                <w:bCs/>
-                <w:sz w:val="36"/>
-                <w:szCs w:val="36"/>
-              </w:rPr>
-              <w:t xml:space="preserve"> Habib</w:t>
+              <w:t xml:space="preserve"> Malak Habib</w:t>
             </w:r>
           </w:p>
         </w:tc>
@@ -23161,7 +22515,7 @@
 </file>
 
 <file path=word/endnotes.xml><?xml version="1.0" encoding="utf-8"?>
-<w:endnotes xmlns:wpc="http://schemas.microsoft.com/office/word/2010/wordprocessingCanvas" xmlns:cx="http://schemas.microsoft.com/office/drawing/2014/chartex" xmlns:cx1="http://schemas.microsoft.com/office/drawing/2015/9/8/chartex" xmlns:mc="http://schemas.openxmlformats.org/markup-compatibility/2006" xmlns:o="urn:schemas-microsoft-com:office:office" xmlns:r="http://schemas.openxmlformats.org/officeDocument/2006/relationships" xmlns:m="http://schemas.openxmlformats.org/officeDocument/2006/math" xmlns:v="urn:schemas-microsoft-com:vml" xmlns:wp14="http://schemas.microsoft.com/office/word/2010/wordprocessingDrawing" xmlns:wp="http://schemas.openxmlformats.org/drawingml/2006/wordprocessingDrawing" xmlns:w10="urn:schemas-microsoft-com:office:word" xmlns:w="http://schemas.openxmlformats.org/wordprocessingml/2006/main" xmlns:w14="http://schemas.microsoft.com/office/word/2010/wordml" xmlns:w15="http://schemas.microsoft.com/office/word/2012/wordml" xmlns:w16se="http://schemas.microsoft.com/office/word/2015/wordml/symex" xmlns:wpg="http://schemas.microsoft.com/office/word/2010/wordprocessingGroup" xmlns:wpi="http://schemas.microsoft.com/office/word/2010/wordprocessingInk" xmlns:wne="http://schemas.microsoft.com/office/word/2006/wordml" xmlns:wps="http://schemas.microsoft.com/office/word/2010/wordprocessingShape" mc:Ignorable="w14 w15 w16se wp14">
+<w:endnotes xmlns:wpc="http://schemas.microsoft.com/office/word/2010/wordprocessingCanvas" xmlns:cx="http://schemas.microsoft.com/office/drawing/2014/chartex" xmlns:cx1="http://schemas.microsoft.com/office/drawing/2015/9/8/chartex" xmlns:cx2="http://schemas.microsoft.com/office/drawing/2015/10/21/chartex" xmlns:cx3="http://schemas.microsoft.com/office/drawing/2016/5/9/chartex" xmlns:cx4="http://schemas.microsoft.com/office/drawing/2016/5/10/chartex" xmlns:cx5="http://schemas.microsoft.com/office/drawing/2016/5/11/chartex" xmlns:cx6="http://schemas.microsoft.com/office/drawing/2016/5/12/chartex" xmlns:cx7="http://schemas.microsoft.com/office/drawing/2016/5/13/chartex" xmlns:cx8="http://schemas.microsoft.com/office/drawing/2016/5/14/chartex" xmlns:mc="http://schemas.openxmlformats.org/markup-compatibility/2006" xmlns:aink="http://schemas.microsoft.com/office/drawing/2016/ink" xmlns:am3d="http://schemas.microsoft.com/office/drawing/2017/model3d" xmlns:o="urn:schemas-microsoft-com:office:office" xmlns:r="http://schemas.openxmlformats.org/officeDocument/2006/relationships" xmlns:m="http://schemas.openxmlformats.org/officeDocument/2006/math" xmlns:v="urn:schemas-microsoft-com:vml" xmlns:wp14="http://schemas.microsoft.com/office/word/2010/wordprocessingDrawing" xmlns:wp="http://schemas.openxmlformats.org/drawingml/2006/wordprocessingDrawing" xmlns:w10="urn:schemas-microsoft-com:office:word" xmlns:w="http://schemas.openxmlformats.org/wordprocessingml/2006/main" xmlns:w14="http://schemas.microsoft.com/office/word/2010/wordml" xmlns:w15="http://schemas.microsoft.com/office/word/2012/wordml" xmlns:w16cid="http://schemas.microsoft.com/office/word/2016/wordml/cid" xmlns:w16se="http://schemas.microsoft.com/office/word/2015/wordml/symex" xmlns:wpg="http://schemas.microsoft.com/office/word/2010/wordprocessingGroup" xmlns:wpi="http://schemas.microsoft.com/office/word/2010/wordprocessingInk" xmlns:wne="http://schemas.microsoft.com/office/word/2006/wordml" xmlns:wps="http://schemas.microsoft.com/office/word/2010/wordprocessingShape" mc:Ignorable="w14 w15 w16se w16cid wp14">
   <w:endnote w:type="separator" w:id="-1">
     <w:p>
       <w:pPr>
@@ -23186,7 +22540,7 @@
 </file>
 
 <file path=word/footer1.xml><?xml version="1.0" encoding="utf-8"?>
-<w:ftr xmlns:wpc="http://schemas.microsoft.com/office/word/2010/wordprocessingCanvas" xmlns:cx="http://schemas.microsoft.com/office/drawing/2014/chartex" xmlns:cx1="http://schemas.microsoft.com/office/drawing/2015/9/8/chartex" xmlns:mc="http://schemas.openxmlformats.org/markup-compatibility/2006" xmlns:o="urn:schemas-microsoft-com:office:office" xmlns:r="http://schemas.openxmlformats.org/officeDocument/2006/relationships" xmlns:m="http://schemas.openxmlformats.org/officeDocument/2006/math" xmlns:v="urn:schemas-microsoft-com:vml" xmlns:wp14="http://schemas.microsoft.com/office/word/2010/wordprocessingDrawing" xmlns:wp="http://schemas.openxmlformats.org/drawingml/2006/wordprocessingDrawing" xmlns:w10="urn:schemas-microsoft-com:office:word" xmlns:w="http://schemas.openxmlformats.org/wordprocessingml/2006/main" xmlns:w14="http://schemas.microsoft.com/office/word/2010/wordml" xmlns:w15="http://schemas.microsoft.com/office/word/2012/wordml" xmlns:w16se="http://schemas.microsoft.com/office/word/2015/wordml/symex" xmlns:wpg="http://schemas.microsoft.com/office/word/2010/wordprocessingGroup" xmlns:wpi="http://schemas.microsoft.com/office/word/2010/wordprocessingInk" xmlns:wne="http://schemas.microsoft.com/office/word/2006/wordml" xmlns:wps="http://schemas.microsoft.com/office/word/2010/wordprocessingShape" mc:Ignorable="w14 w15 w16se wp14">
+<w:ftr xmlns:wpc="http://schemas.microsoft.com/office/word/2010/wordprocessingCanvas" xmlns:cx="http://schemas.microsoft.com/office/drawing/2014/chartex" xmlns:cx1="http://schemas.microsoft.com/office/drawing/2015/9/8/chartex" xmlns:cx2="http://schemas.microsoft.com/office/drawing/2015/10/21/chartex" xmlns:cx3="http://schemas.microsoft.com/office/drawing/2016/5/9/chartex" xmlns:cx4="http://schemas.microsoft.com/office/drawing/2016/5/10/chartex" xmlns:cx5="http://schemas.microsoft.com/office/drawing/2016/5/11/chartex" xmlns:cx6="http://schemas.microsoft.com/office/drawing/2016/5/12/chartex" xmlns:cx7="http://schemas.microsoft.com/office/drawing/2016/5/13/chartex" xmlns:cx8="http://schemas.microsoft.com/office/drawing/2016/5/14/chartex" xmlns:mc="http://schemas.openxmlformats.org/markup-compatibility/2006" xmlns:aink="http://schemas.microsoft.com/office/drawing/2016/ink" xmlns:am3d="http://schemas.microsoft.com/office/drawing/2017/model3d" xmlns:o="urn:schemas-microsoft-com:office:office" xmlns:r="http://schemas.openxmlformats.org/officeDocument/2006/relationships" xmlns:m="http://schemas.openxmlformats.org/officeDocument/2006/math" xmlns:v="urn:schemas-microsoft-com:vml" xmlns:wp14="http://schemas.microsoft.com/office/word/2010/wordprocessingDrawing" xmlns:wp="http://schemas.openxmlformats.org/drawingml/2006/wordprocessingDrawing" xmlns:w10="urn:schemas-microsoft-com:office:word" xmlns:w="http://schemas.openxmlformats.org/wordprocessingml/2006/main" xmlns:w14="http://schemas.microsoft.com/office/word/2010/wordml" xmlns:w15="http://schemas.microsoft.com/office/word/2012/wordml" xmlns:w16cid="http://schemas.microsoft.com/office/word/2016/wordml/cid" xmlns:w16se="http://schemas.microsoft.com/office/word/2015/wordml/symex" xmlns:wpg="http://schemas.microsoft.com/office/word/2010/wordprocessingGroup" xmlns:wpi="http://schemas.microsoft.com/office/word/2010/wordprocessingInk" xmlns:wne="http://schemas.microsoft.com/office/word/2006/wordml" xmlns:wps="http://schemas.microsoft.com/office/word/2010/wordprocessingShape" mc:Ignorable="w14 w15 w16se w16cid wp14">
   <w:p>
     <w:pPr>
       <w:pStyle w:val="Footer"/>
@@ -23211,7 +22565,7 @@
 </file>
 
 <file path=word/footnotes.xml><?xml version="1.0" encoding="utf-8"?>
-<w:footnotes xmlns:wpc="http://schemas.microsoft.com/office/word/2010/wordprocessingCanvas" xmlns:cx="http://schemas.microsoft.com/office/drawing/2014/chartex" xmlns:cx1="http://schemas.microsoft.com/office/drawing/2015/9/8/chartex" xmlns:mc="http://schemas.openxmlformats.org/markup-compatibility/2006" xmlns:o="urn:schemas-microsoft-com:office:office" xmlns:r="http://schemas.openxmlformats.org/officeDocument/2006/relationships" xmlns:m="http://schemas.openxmlformats.org/officeDocument/2006/math" xmlns:v="urn:schemas-microsoft-com:vml" xmlns:wp14="http://schemas.microsoft.com/office/word/2010/wordprocessingDrawing" xmlns:wp="http://schemas.openxmlformats.org/drawingml/2006/wordprocessingDrawing" xmlns:w10="urn:schemas-microsoft-com:office:word" xmlns:w="http://schemas.openxmlformats.org/wordprocessingml/2006/main" xmlns:w14="http://schemas.microsoft.com/office/word/2010/wordml" xmlns:w15="http://schemas.microsoft.com/office/word/2012/wordml" xmlns:w16se="http://schemas.microsoft.com/office/word/2015/wordml/symex" xmlns:wpg="http://schemas.microsoft.com/office/word/2010/wordprocessingGroup" xmlns:wpi="http://schemas.microsoft.com/office/word/2010/wordprocessingInk" xmlns:wne="http://schemas.microsoft.com/office/word/2006/wordml" xmlns:wps="http://schemas.microsoft.com/office/word/2010/wordprocessingShape" mc:Ignorable="w14 w15 w16se wp14">
+<w:footnotes xmlns:wpc="http://schemas.microsoft.com/office/word/2010/wordprocessingCanvas" xmlns:cx="http://schemas.microsoft.com/office/drawing/2014/chartex" xmlns:cx1="http://schemas.microsoft.com/office/drawing/2015/9/8/chartex" xmlns:cx2="http://schemas.microsoft.com/office/drawing/2015/10/21/chartex" xmlns:cx3="http://schemas.microsoft.com/office/drawing/2016/5/9/chartex" xmlns:cx4="http://schemas.microsoft.com/office/drawing/2016/5/10/chartex" xmlns:cx5="http://schemas.microsoft.com/office/drawing/2016/5/11/chartex" xmlns:cx6="http://schemas.microsoft.com/office/drawing/2016/5/12/chartex" xmlns:cx7="http://schemas.microsoft.com/office/drawing/2016/5/13/chartex" xmlns:cx8="http://schemas.microsoft.com/office/drawing/2016/5/14/chartex" xmlns:mc="http://schemas.openxmlformats.org/markup-compatibility/2006" xmlns:aink="http://schemas.microsoft.com/office/drawing/2016/ink" xmlns:am3d="http://schemas.microsoft.com/office/drawing/2017/model3d" xmlns:o="urn:schemas-microsoft-com:office:office" xmlns:r="http://schemas.openxmlformats.org/officeDocument/2006/relationships" xmlns:m="http://schemas.openxmlformats.org/officeDocument/2006/math" xmlns:v="urn:schemas-microsoft-com:vml" xmlns:wp14="http://schemas.microsoft.com/office/word/2010/wordprocessingDrawing" xmlns:wp="http://schemas.openxmlformats.org/drawingml/2006/wordprocessingDrawing" xmlns:w10="urn:schemas-microsoft-com:office:word" xmlns:w="http://schemas.openxmlformats.org/wordprocessingml/2006/main" xmlns:w14="http://schemas.microsoft.com/office/word/2010/wordml" xmlns:w15="http://schemas.microsoft.com/office/word/2012/wordml" xmlns:w16cid="http://schemas.microsoft.com/office/word/2016/wordml/cid" xmlns:w16se="http://schemas.microsoft.com/office/word/2015/wordml/symex" xmlns:wpg="http://schemas.microsoft.com/office/word/2010/wordprocessingGroup" xmlns:wpi="http://schemas.microsoft.com/office/word/2010/wordprocessingInk" xmlns:wne="http://schemas.microsoft.com/office/word/2006/wordml" xmlns:wps="http://schemas.microsoft.com/office/word/2010/wordprocessingShape" mc:Ignorable="w14 w15 w16se w16cid wp14">
   <w:footnote w:type="separator" w:id="-1">
     <w:p>
       <w:pPr>
@@ -23236,7 +22590,7 @@
 </file>
 
 <file path=word/numbering.xml><?xml version="1.0" encoding="utf-8"?>
-<w:numbering xmlns:wpc="http://schemas.microsoft.com/office/word/2010/wordprocessingCanvas" xmlns:cx="http://schemas.microsoft.com/office/drawing/2014/chartex" xmlns:cx1="http://schemas.microsoft.com/office/drawing/2015/9/8/chartex" xmlns:mc="http://schemas.openxmlformats.org/markup-compatibility/2006" xmlns:o="urn:schemas-microsoft-com:office:office" xmlns:r="http://schemas.openxmlformats.org/officeDocument/2006/relationships" xmlns:m="http://schemas.openxmlformats.org/officeDocument/2006/math" xmlns:v="urn:schemas-microsoft-com:vml" xmlns:wp14="http://schemas.microsoft.com/office/word/2010/wordprocessingDrawing" xmlns:wp="http://schemas.openxmlformats.org/drawingml/2006/wordprocessingDrawing" xmlns:w10="urn:schemas-microsoft-com:office:word" xmlns:w="http://schemas.openxmlformats.org/wordprocessingml/2006/main" xmlns:w14="http://schemas.microsoft.com/office/word/2010/wordml" xmlns:w15="http://schemas.microsoft.com/office/word/2012/wordml" xmlns:w16se="http://schemas.microsoft.com/office/word/2015/wordml/symex" xmlns:wpg="http://schemas.microsoft.com/office/word/2010/wordprocessingGroup" xmlns:wpi="http://schemas.microsoft.com/office/word/2010/wordprocessingInk" xmlns:wne="http://schemas.microsoft.com/office/word/2006/wordml" xmlns:wps="http://schemas.microsoft.com/office/word/2010/wordprocessingShape" mc:Ignorable="w14 w15 w16se wp14">
+<w:numbering xmlns:wpc="http://schemas.microsoft.com/office/word/2010/wordprocessingCanvas" xmlns:cx="http://schemas.microsoft.com/office/drawing/2014/chartex" xmlns:cx1="http://schemas.microsoft.com/office/drawing/2015/9/8/chartex" xmlns:cx2="http://schemas.microsoft.com/office/drawing/2015/10/21/chartex" xmlns:cx3="http://schemas.microsoft.com/office/drawing/2016/5/9/chartex" xmlns:cx4="http://schemas.microsoft.com/office/drawing/2016/5/10/chartex" xmlns:cx5="http://schemas.microsoft.com/office/drawing/2016/5/11/chartex" xmlns:cx6="http://schemas.microsoft.com/office/drawing/2016/5/12/chartex" xmlns:cx7="http://schemas.microsoft.com/office/drawing/2016/5/13/chartex" xmlns:cx8="http://schemas.microsoft.com/office/drawing/2016/5/14/chartex" xmlns:mc="http://schemas.openxmlformats.org/markup-compatibility/2006" xmlns:aink="http://schemas.microsoft.com/office/drawing/2016/ink" xmlns:am3d="http://schemas.microsoft.com/office/drawing/2017/model3d" xmlns:o="urn:schemas-microsoft-com:office:office" xmlns:r="http://schemas.openxmlformats.org/officeDocument/2006/relationships" xmlns:m="http://schemas.openxmlformats.org/officeDocument/2006/math" xmlns:v="urn:schemas-microsoft-com:vml" xmlns:wp14="http://schemas.microsoft.com/office/word/2010/wordprocessingDrawing" xmlns:wp="http://schemas.openxmlformats.org/drawingml/2006/wordprocessingDrawing" xmlns:w10="urn:schemas-microsoft-com:office:word" xmlns:w="http://schemas.openxmlformats.org/wordprocessingml/2006/main" xmlns:w14="http://schemas.microsoft.com/office/word/2010/wordml" xmlns:w15="http://schemas.microsoft.com/office/word/2012/wordml" xmlns:w16cid="http://schemas.microsoft.com/office/word/2016/wordml/cid" xmlns:w16se="http://schemas.microsoft.com/office/word/2015/wordml/symex" xmlns:wpg="http://schemas.microsoft.com/office/word/2010/wordprocessingGroup" xmlns:wpi="http://schemas.microsoft.com/office/word/2010/wordprocessingInk" xmlns:wne="http://schemas.microsoft.com/office/word/2006/wordml" xmlns:wps="http://schemas.microsoft.com/office/word/2010/wordprocessingShape" mc:Ignorable="w14 w15 w16se w16cid wp14">
   <w:abstractNum w:abstractNumId="0" w15:restartNumberingAfterBreak="0">
     <w:nsid w:val="C3575FF1"/>
     <w:multiLevelType w:val="hybridMultilevel"/>
@@ -23460,7 +22814,6 @@
     <w:lvl w:ilvl="0">
       <w:start w:val="1"/>
       <w:numFmt w:val="bullet"/>
-      <w:pStyle w:val="ListBullet"/>
       <w:lvlText w:val=""/>
       <w:lvlJc w:val="left"/>
       <w:pPr>
@@ -25525,7 +24878,7 @@
 </file>
 
 <file path=word/styles.xml><?xml version="1.0" encoding="utf-8"?>
-<w:styles xmlns:mc="http://schemas.openxmlformats.org/markup-compatibility/2006" xmlns:r="http://schemas.openxmlformats.org/officeDocument/2006/relationships" xmlns:w="http://schemas.openxmlformats.org/wordprocessingml/2006/main" xmlns:w14="http://schemas.microsoft.com/office/word/2010/wordml" xmlns:w15="http://schemas.microsoft.com/office/word/2012/wordml" xmlns:w16se="http://schemas.microsoft.com/office/word/2015/wordml/symex" mc:Ignorable="w14 w15 w16se">
+<w:styles xmlns:mc="http://schemas.openxmlformats.org/markup-compatibility/2006" xmlns:r="http://schemas.openxmlformats.org/officeDocument/2006/relationships" xmlns:w="http://schemas.openxmlformats.org/wordprocessingml/2006/main" xmlns:w14="http://schemas.microsoft.com/office/word/2010/wordml" xmlns:w15="http://schemas.microsoft.com/office/word/2012/wordml" xmlns:w16cid="http://schemas.microsoft.com/office/word/2016/wordml/cid" xmlns:w16se="http://schemas.microsoft.com/office/word/2015/wordml/symex" mc:Ignorable="w14 w15 w16se w16cid">
   <w:docDefaults>
     <w:rPrDefault>
       <w:rPr>
@@ -25542,7 +24895,7 @@
       </w:pPr>
     </w:pPrDefault>
   </w:docDefaults>
-  <w:latentStyles w:defLockedState="0" w:defUIPriority="99" w:defSemiHidden="0" w:defUnhideWhenUsed="0" w:defQFormat="0" w:count="371">
+  <w:latentStyles w:defLockedState="0" w:defUIPriority="99" w:defSemiHidden="0" w:defUnhideWhenUsed="0" w:defQFormat="0" w:count="376">
     <w:lsdException w:name="Normal" w:uiPriority="0" w:qFormat="1"/>
     <w:lsdException w:name="heading 1" w:uiPriority="9" w:qFormat="1"/>
     <w:lsdException w:name="heading 2" w:semiHidden="1" w:uiPriority="9" w:unhideWhenUsed="1" w:qFormat="1"/>
@@ -25648,7 +25001,6 @@
     <w:lsdException w:name="HTML Sample" w:semiHidden="1" w:unhideWhenUsed="1"/>
     <w:lsdException w:name="HTML Typewriter" w:semiHidden="1" w:unhideWhenUsed="1"/>
     <w:lsdException w:name="HTML Variable" w:semiHidden="1" w:unhideWhenUsed="1"/>
-    <w:lsdException w:name="Normal Table" w:semiHidden="1" w:unhideWhenUsed="1"/>
     <w:lsdException w:name="annotation subject" w:semiHidden="1" w:unhideWhenUsed="1"/>
     <w:lsdException w:name="No List" w:semiHidden="1" w:unhideWhenUsed="1"/>
     <w:lsdException w:name="Outline List 1" w:semiHidden="1" w:unhideWhenUsed="1"/>
@@ -25691,11 +25043,8 @@
     <w:lsdException w:name="Table Contemporary" w:semiHidden="1" w:unhideWhenUsed="1"/>
     <w:lsdException w:name="Table Elegant" w:semiHidden="1" w:unhideWhenUsed="1"/>
     <w:lsdException w:name="Table Professional" w:semiHidden="1" w:unhideWhenUsed="1"/>
-    <w:lsdException w:name="Table Subtle 1" w:semiHidden="1" w:unhideWhenUsed="1"/>
     <w:lsdException w:name="Table Subtle 2" w:semiHidden="1" w:unhideWhenUsed="1"/>
     <w:lsdException w:name="Table Web 1" w:semiHidden="1" w:unhideWhenUsed="1"/>
-    <w:lsdException w:name="Table Web 2" w:semiHidden="1" w:unhideWhenUsed="1"/>
-    <w:lsdException w:name="Table Web 3" w:semiHidden="1" w:unhideWhenUsed="1"/>
     <w:lsdException w:name="Balloon Text" w:semiHidden="1" w:unhideWhenUsed="1"/>
     <w:lsdException w:name="Table Grid" w:uiPriority="39"/>
     <w:lsdException w:name="Table Theme" w:semiHidden="1" w:unhideWhenUsed="1"/>
@@ -25914,6 +25263,11 @@
     <w:lsdException w:name="List Table 5 Dark Accent 6" w:uiPriority="50"/>
     <w:lsdException w:name="List Table 6 Colorful Accent 6" w:uiPriority="51"/>
     <w:lsdException w:name="List Table 7 Colorful Accent 6" w:uiPriority="52"/>
+    <w:lsdException w:name="Mention" w:semiHidden="1" w:unhideWhenUsed="1"/>
+    <w:lsdException w:name="Smart Hyperlink" w:semiHidden="1" w:unhideWhenUsed="1"/>
+    <w:lsdException w:name="Hashtag" w:semiHidden="1" w:unhideWhenUsed="1"/>
+    <w:lsdException w:name="Unresolved Mention" w:semiHidden="1" w:unhideWhenUsed="1"/>
+    <w:lsdException w:name="Smart Link" w:semiHidden="1" w:unhideWhenUsed="1"/>
   </w:latentStyles>
   <w:style w:type="paragraph" w:default="1" w:styleId="Normal">
     <w:name w:val="Normal"/>
@@ -26082,7 +25436,6 @@
   <w:style w:type="character" w:default="1" w:styleId="DefaultParagraphFont">
     <w:name w:val="Default Paragraph Font"/>
     <w:uiPriority w:val="1"/>
-    <w:semiHidden/>
     <w:unhideWhenUsed/>
   </w:style>
   <w:style w:type="table" w:default="1" w:styleId="TableNormal">
@@ -26770,8 +26123,8 @@
       <w:contextualSpacing/>
     </w:pPr>
   </w:style>
-  <w:style w:type="character" w:customStyle="1" w:styleId="UnresolvedMention">
-    <w:name w:val="Unresolved Mention"/>
+  <w:style w:type="character" w:customStyle="1" w:styleId="UnresolvedMention2">
+    <w:name w:val="Unresolved Mention2"/>
     <w:basedOn w:val="DefaultParagraphFont"/>
     <w:uiPriority w:val="99"/>
     <w:semiHidden/>
@@ -26786,7 +26139,7 @@
 </file>
 
 <file path=word/glossary/document.xml><?xml version="1.0" encoding="utf-8"?>
-<w:glossaryDocument xmlns:wpc="http://schemas.microsoft.com/office/word/2010/wordprocessingCanvas" xmlns:cx="http://schemas.microsoft.com/office/drawing/2014/chartex" xmlns:cx1="http://schemas.microsoft.com/office/drawing/2015/9/8/chartex" xmlns:mc="http://schemas.openxmlformats.org/markup-compatibility/2006" xmlns:o="urn:schemas-microsoft-com:office:office" xmlns:r="http://schemas.openxmlformats.org/officeDocument/2006/relationships" xmlns:m="http://schemas.openxmlformats.org/officeDocument/2006/math" xmlns:v="urn:schemas-microsoft-com:vml" xmlns:wp14="http://schemas.microsoft.com/office/word/2010/wordprocessingDrawing" xmlns:wp="http://schemas.openxmlformats.org/drawingml/2006/wordprocessingDrawing" xmlns:w10="urn:schemas-microsoft-com:office:word" xmlns:w="http://schemas.openxmlformats.org/wordprocessingml/2006/main" xmlns:w14="http://schemas.microsoft.com/office/word/2010/wordml" xmlns:w15="http://schemas.microsoft.com/office/word/2012/wordml" xmlns:w16se="http://schemas.microsoft.com/office/word/2015/wordml/symex" xmlns:wpg="http://schemas.microsoft.com/office/word/2010/wordprocessingGroup" xmlns:wpi="http://schemas.microsoft.com/office/word/2010/wordprocessingInk" xmlns:wne="http://schemas.microsoft.com/office/word/2006/wordml" xmlns:wps="http://schemas.microsoft.com/office/word/2010/wordprocessingShape" mc:Ignorable="w14 w15 w16se wp14">
+<w:glossaryDocument xmlns:wpc="http://schemas.microsoft.com/office/word/2010/wordprocessingCanvas" xmlns:cx="http://schemas.microsoft.com/office/drawing/2014/chartex" xmlns:cx1="http://schemas.microsoft.com/office/drawing/2015/9/8/chartex" xmlns:cx2="http://schemas.microsoft.com/office/drawing/2015/10/21/chartex" xmlns:cx3="http://schemas.microsoft.com/office/drawing/2016/5/9/chartex" xmlns:cx4="http://schemas.microsoft.com/office/drawing/2016/5/10/chartex" xmlns:cx5="http://schemas.microsoft.com/office/drawing/2016/5/11/chartex" xmlns:cx6="http://schemas.microsoft.com/office/drawing/2016/5/12/chartex" xmlns:cx7="http://schemas.microsoft.com/office/drawing/2016/5/13/chartex" xmlns:cx8="http://schemas.microsoft.com/office/drawing/2016/5/14/chartex" xmlns:mc="http://schemas.openxmlformats.org/markup-compatibility/2006" xmlns:aink="http://schemas.microsoft.com/office/drawing/2016/ink" xmlns:am3d="http://schemas.microsoft.com/office/drawing/2017/model3d" xmlns:o="urn:schemas-microsoft-com:office:office" xmlns:r="http://schemas.openxmlformats.org/officeDocument/2006/relationships" xmlns:m="http://schemas.openxmlformats.org/officeDocument/2006/math" xmlns:v="urn:schemas-microsoft-com:vml" xmlns:wp14="http://schemas.microsoft.com/office/word/2010/wordprocessingDrawing" xmlns:wp="http://schemas.openxmlformats.org/drawingml/2006/wordprocessingDrawing" xmlns:w10="urn:schemas-microsoft-com:office:word" xmlns:w="http://schemas.openxmlformats.org/wordprocessingml/2006/main" xmlns:w14="http://schemas.microsoft.com/office/word/2010/wordml" xmlns:w15="http://schemas.microsoft.com/office/word/2012/wordml" xmlns:w16cid="http://schemas.microsoft.com/office/word/2016/wordml/cid" xmlns:w16se="http://schemas.microsoft.com/office/word/2015/wordml/symex" xmlns:wpg="http://schemas.microsoft.com/office/word/2010/wordprocessingGroup" xmlns:wpi="http://schemas.microsoft.com/office/word/2010/wordprocessingInk" xmlns:wne="http://schemas.microsoft.com/office/word/2006/wordml" xmlns:wps="http://schemas.microsoft.com/office/word/2010/wordprocessingShape" mc:Ignorable="w14 w15 w16se w16cid wp14">
   <w:docParts>
     <w:docPart>
       <w:docPartPr>
@@ -26819,7 +26172,7 @@
 </file>
 
 <file path=word/glossary/fontTable.xml><?xml version="1.0" encoding="utf-8"?>
-<w:fonts xmlns:mc="http://schemas.openxmlformats.org/markup-compatibility/2006" xmlns:r="http://schemas.openxmlformats.org/officeDocument/2006/relationships" xmlns:w="http://schemas.openxmlformats.org/wordprocessingml/2006/main" xmlns:w14="http://schemas.microsoft.com/office/word/2010/wordml" xmlns:w15="http://schemas.microsoft.com/office/word/2012/wordml" xmlns:w16se="http://schemas.microsoft.com/office/word/2015/wordml/symex" mc:Ignorable="w14 w15 w16se">
+<w:fonts xmlns:mc="http://schemas.openxmlformats.org/markup-compatibility/2006" xmlns:r="http://schemas.openxmlformats.org/officeDocument/2006/relationships" xmlns:w="http://schemas.openxmlformats.org/wordprocessingml/2006/main" xmlns:w14="http://schemas.microsoft.com/office/word/2010/wordml" xmlns:w15="http://schemas.microsoft.com/office/word/2012/wordml" xmlns:w16cid="http://schemas.microsoft.com/office/word/2016/wordml/cid" xmlns:w16se="http://schemas.microsoft.com/office/word/2015/wordml/symex" mc:Ignorable="w14 w15 w16se w16cid">
   <w:font w:name="Symbol">
     <w:panose1 w:val="05050102010706020507"/>
     <w:charset w:val="02"/>
@@ -26919,7 +26272,7 @@
 </file>
 
 <file path=word/glossary/settings.xml><?xml version="1.0" encoding="utf-8"?>
-<w:settings xmlns:mc="http://schemas.openxmlformats.org/markup-compatibility/2006" xmlns:o="urn:schemas-microsoft-com:office:office" xmlns:r="http://schemas.openxmlformats.org/officeDocument/2006/relationships" xmlns:m="http://schemas.openxmlformats.org/officeDocument/2006/math" xmlns:v="urn:schemas-microsoft-com:vml" xmlns:w10="urn:schemas-microsoft-com:office:word" xmlns:w="http://schemas.openxmlformats.org/wordprocessingml/2006/main" xmlns:w14="http://schemas.microsoft.com/office/word/2010/wordml" xmlns:w15="http://schemas.microsoft.com/office/word/2012/wordml" xmlns:w16se="http://schemas.microsoft.com/office/word/2015/wordml/symex" xmlns:sl="http://schemas.openxmlformats.org/schemaLibrary/2006/main" mc:Ignorable="w14 w15 w16se">
+<w:settings xmlns:mc="http://schemas.openxmlformats.org/markup-compatibility/2006" xmlns:o="urn:schemas-microsoft-com:office:office" xmlns:r="http://schemas.openxmlformats.org/officeDocument/2006/relationships" xmlns:m="http://schemas.openxmlformats.org/officeDocument/2006/math" xmlns:v="urn:schemas-microsoft-com:vml" xmlns:w10="urn:schemas-microsoft-com:office:word" xmlns:w="http://schemas.openxmlformats.org/wordprocessingml/2006/main" xmlns:w14="http://schemas.microsoft.com/office/word/2010/wordml" xmlns:w15="http://schemas.microsoft.com/office/word/2012/wordml" xmlns:w16cid="http://schemas.microsoft.com/office/word/2016/wordml/cid" xmlns:w16se="http://schemas.microsoft.com/office/word/2015/wordml/symex" xmlns:sl="http://schemas.openxmlformats.org/schemaLibrary/2006/main" mc:Ignorable="w14 w15 w16se w16cid">
   <w:view w:val="normal"/>
   <w:defaultTabStop w:val="720"/>
   <w:characterSpacingControl w:val="doNotCompress"/>
@@ -26930,12 +26283,14 @@
     <w:compatSetting w:name="enableOpenTypeFeatures" w:uri="http://schemas.microsoft.com/office/word" w:val="1"/>
     <w:compatSetting w:name="doNotFlipMirrorIndents" w:uri="http://schemas.microsoft.com/office/word" w:val="1"/>
     <w:compatSetting w:name="differentiateMultirowTableHeaders" w:uri="http://schemas.microsoft.com/office/word" w:val="1"/>
+    <w:compatSetting w:name="useWord2013TrackBottomHyphenation" w:uri="http://schemas.microsoft.com/office/word" w:val="1"/>
   </w:compat>
   <w:rsids>
     <w:rsidRoot w:val="00BD0340"/>
     <w:rsid w:val="0004099F"/>
     <w:rsid w:val="00280F6B"/>
     <w:rsid w:val="00295908"/>
+    <w:rsid w:val="00320537"/>
     <w:rsid w:val="004B6193"/>
     <w:rsid w:val="00743D1D"/>
     <w:rsid w:val="00883319"/>
@@ -26965,7 +26320,7 @@
 </file>
 
 <file path=word/glossary/styles.xml><?xml version="1.0" encoding="utf-8"?>
-<w:styles xmlns:mc="http://schemas.openxmlformats.org/markup-compatibility/2006" xmlns:r="http://schemas.openxmlformats.org/officeDocument/2006/relationships" xmlns:w="http://schemas.openxmlformats.org/wordprocessingml/2006/main" xmlns:w14="http://schemas.microsoft.com/office/word/2010/wordml" xmlns:w15="http://schemas.microsoft.com/office/word/2012/wordml" xmlns:w16se="http://schemas.microsoft.com/office/word/2015/wordml/symex" mc:Ignorable="w14 w15 w16se">
+<w:styles xmlns:mc="http://schemas.openxmlformats.org/markup-compatibility/2006" xmlns:r="http://schemas.openxmlformats.org/officeDocument/2006/relationships" xmlns:w="http://schemas.openxmlformats.org/wordprocessingml/2006/main" xmlns:w14="http://schemas.microsoft.com/office/word/2010/wordml" xmlns:w15="http://schemas.microsoft.com/office/word/2012/wordml" xmlns:w16cid="http://schemas.microsoft.com/office/word/2016/wordml/cid" xmlns:w16se="http://schemas.microsoft.com/office/word/2015/wordml/symex" mc:Ignorable="w14 w15 w16se w16cid">
   <w:docDefaults>
     <w:rPrDefault>
       <w:rPr>
@@ -26981,7 +26336,7 @@
       </w:pPr>
     </w:pPrDefault>
   </w:docDefaults>
-  <w:latentStyles w:defLockedState="0" w:defUIPriority="99" w:defSemiHidden="0" w:defUnhideWhenUsed="0" w:defQFormat="0" w:count="371">
+  <w:latentStyles w:defLockedState="0" w:defUIPriority="99" w:defSemiHidden="0" w:defUnhideWhenUsed="0" w:defQFormat="0" w:count="376">
     <w:lsdException w:name="Normal" w:uiPriority="0" w:qFormat="1"/>
     <w:lsdException w:name="heading 1" w:uiPriority="9" w:qFormat="1"/>
     <w:lsdException w:name="heading 2" w:semiHidden="1" w:uiPriority="9" w:unhideWhenUsed="1" w:qFormat="1"/>
@@ -27087,7 +26442,6 @@
     <w:lsdException w:name="HTML Sample" w:semiHidden="1" w:unhideWhenUsed="1"/>
     <w:lsdException w:name="HTML Typewriter" w:semiHidden="1" w:unhideWhenUsed="1"/>
     <w:lsdException w:name="HTML Variable" w:semiHidden="1" w:unhideWhenUsed="1"/>
-    <w:lsdException w:name="Normal Table" w:semiHidden="1" w:unhideWhenUsed="1"/>
     <w:lsdException w:name="annotation subject" w:semiHidden="1" w:unhideWhenUsed="1"/>
     <w:lsdException w:name="No List" w:semiHidden="1" w:unhideWhenUsed="1"/>
     <w:lsdException w:name="Outline List 1" w:semiHidden="1" w:unhideWhenUsed="1"/>
@@ -27130,11 +26484,8 @@
     <w:lsdException w:name="Table Contemporary" w:semiHidden="1" w:unhideWhenUsed="1"/>
     <w:lsdException w:name="Table Elegant" w:semiHidden="1" w:unhideWhenUsed="1"/>
     <w:lsdException w:name="Table Professional" w:semiHidden="1" w:unhideWhenUsed="1"/>
-    <w:lsdException w:name="Table Subtle 1" w:semiHidden="1" w:unhideWhenUsed="1"/>
     <w:lsdException w:name="Table Subtle 2" w:semiHidden="1" w:unhideWhenUsed="1"/>
     <w:lsdException w:name="Table Web 1" w:semiHidden="1" w:unhideWhenUsed="1"/>
-    <w:lsdException w:name="Table Web 2" w:semiHidden="1" w:unhideWhenUsed="1"/>
-    <w:lsdException w:name="Table Web 3" w:semiHidden="1" w:unhideWhenUsed="1"/>
     <w:lsdException w:name="Balloon Text" w:semiHidden="1" w:unhideWhenUsed="1"/>
     <w:lsdException w:name="Table Grid" w:uiPriority="39"/>
     <w:lsdException w:name="Table Theme" w:semiHidden="1" w:unhideWhenUsed="1"/>
@@ -27353,6 +26704,11 @@
     <w:lsdException w:name="List Table 5 Dark Accent 6" w:uiPriority="50"/>
     <w:lsdException w:name="List Table 6 Colorful Accent 6" w:uiPriority="51"/>
     <w:lsdException w:name="List Table 7 Colorful Accent 6" w:uiPriority="52"/>
+    <w:lsdException w:name="Mention" w:semiHidden="1" w:unhideWhenUsed="1"/>
+    <w:lsdException w:name="Smart Hyperlink" w:semiHidden="1" w:unhideWhenUsed="1"/>
+    <w:lsdException w:name="Hashtag" w:semiHidden="1" w:unhideWhenUsed="1"/>
+    <w:lsdException w:name="Unresolved Mention" w:semiHidden="1" w:unhideWhenUsed="1"/>
+    <w:lsdException w:name="Smart Link" w:semiHidden="1" w:unhideWhenUsed="1"/>
   </w:latentStyles>
   <w:style w:type="paragraph" w:default="1" w:styleId="Normal">
     <w:name w:val="Normal"/>
@@ -27539,7 +26895,7 @@
 </file>
 
 <file path=word/glossary/webSettings.xml><?xml version="1.0" encoding="utf-8"?>
-<w:webSettings xmlns:mc="http://schemas.openxmlformats.org/markup-compatibility/2006" xmlns:r="http://schemas.openxmlformats.org/officeDocument/2006/relationships" xmlns:w="http://schemas.openxmlformats.org/wordprocessingml/2006/main" xmlns:w14="http://schemas.microsoft.com/office/word/2010/wordml" xmlns:w15="http://schemas.microsoft.com/office/word/2012/wordml" xmlns:w16se="http://schemas.microsoft.com/office/word/2015/wordml/symex" mc:Ignorable="w14 w15 w16se">
+<w:webSettings xmlns:mc="http://schemas.openxmlformats.org/markup-compatibility/2006" xmlns:r="http://schemas.openxmlformats.org/officeDocument/2006/relationships" xmlns:w="http://schemas.openxmlformats.org/wordprocessingml/2006/main" xmlns:w14="http://schemas.microsoft.com/office/word/2010/wordml" xmlns:w15="http://schemas.microsoft.com/office/word/2012/wordml" xmlns:w16cid="http://schemas.microsoft.com/office/word/2016/wordml/cid" xmlns:w16se="http://schemas.microsoft.com/office/word/2015/wordml/symex" mc:Ignorable="w14 w15 w16se w16cid">
   <w:optimizeForBrowser/>
   <w:allowPNG/>
 </w:webSettings>

</xml_diff>